<commit_message>
Le estoy dando forma a la introducción del informe
</commit_message>
<xml_diff>
--- a/Informe.docx
+++ b/Informe.docx
@@ -4,6 +4,1007 @@
   <w:body>
     <w:p>
       <w:pPr>
+        <w:shd w:val="clear" w:color="auto" w:fill="FFFFFF"/>
+        <w:spacing w:before="120" w:after="60" w:line="240" w:lineRule="auto"/>
+        <w:ind w:left="240" w:right="240"/>
+        <w:outlineLvl w:val="2"/>
+        <w:rPr>
+          <w:rFonts w:ascii="Times New Roman" w:eastAsia="Times New Roman" w:hAnsi="Times New Roman" w:cs="Times New Roman"/>
+          <w:b/>
+          <w:bCs/>
+          <w:color w:val="333333"/>
+          <w:sz w:val="24"/>
+          <w:szCs w:val="24"/>
+          <w:lang w:eastAsia="es-CO"/>
+        </w:rPr>
+      </w:pPr>
+      <w:r>
+        <w:rPr>
+          <w:rFonts w:ascii="Times New Roman" w:eastAsia="Times New Roman" w:hAnsi="Times New Roman" w:cs="Times New Roman"/>
+          <w:b/>
+          <w:bCs/>
+          <w:color w:val="333333"/>
+          <w:sz w:val="24"/>
+          <w:szCs w:val="24"/>
+          <w:lang w:eastAsia="es-CO"/>
+        </w:rPr>
+        <w:t>LA INTRODUCCIÓN</w:t>
+      </w:r>
+    </w:p>
+    <w:p>
+      <w:pPr>
+        <w:shd w:val="clear" w:color="auto" w:fill="FFFFFF"/>
+        <w:spacing w:after="0" w:line="240" w:lineRule="auto"/>
+        <w:rPr>
+          <w:rFonts w:ascii="Times New Roman" w:eastAsia="Times New Roman" w:hAnsi="Times New Roman" w:cs="Times New Roman"/>
+          <w:color w:val="333333"/>
+          <w:sz w:val="24"/>
+          <w:szCs w:val="24"/>
+          <w:lang w:eastAsia="es-CO"/>
+        </w:rPr>
+      </w:pPr>
+      <w:r>
+        <w:rPr>
+          <w:rFonts w:ascii="Times New Roman" w:eastAsia="Times New Roman" w:hAnsi="Times New Roman" w:cs="Times New Roman"/>
+          <w:color w:val="333333"/>
+          <w:sz w:val="24"/>
+          <w:szCs w:val="24"/>
+          <w:lang w:eastAsia="es-CO"/>
+        </w:rPr>
+        <w:t>La introducción de un informe es la primera vez que el lector conocerá de la situación a tratar. Por esta razón, debe responder a las preguntas:</w:t>
+      </w:r>
+    </w:p>
+    <w:p>
+      <w:pPr>
+        <w:numPr>
+          <w:ilvl w:val="0"/>
+          <w:numId w:val="1"/>
+        </w:numPr>
+        <w:shd w:val="clear" w:color="auto" w:fill="FFFFFF"/>
+        <w:spacing w:before="60" w:after="0" w:line="240" w:lineRule="auto"/>
+        <w:ind w:left="84"/>
+        <w:rPr>
+          <w:rFonts w:ascii="Times New Roman" w:eastAsia="Times New Roman" w:hAnsi="Times New Roman" w:cs="Times New Roman"/>
+          <w:color w:val="333333"/>
+          <w:sz w:val="24"/>
+          <w:szCs w:val="24"/>
+          <w:lang w:eastAsia="es-CO"/>
+        </w:rPr>
+      </w:pPr>
+      <w:r>
+        <w:rPr>
+          <w:rFonts w:ascii="Times New Roman" w:eastAsia="Times New Roman" w:hAnsi="Times New Roman" w:cs="Times New Roman"/>
+          <w:color w:val="333333"/>
+          <w:sz w:val="24"/>
+          <w:szCs w:val="24"/>
+          <w:lang w:eastAsia="es-CO"/>
+        </w:rPr>
+        <w:t>¿Qué tema es tratado en el informe?</w:t>
+      </w:r>
+    </w:p>
+    <w:p>
+      <w:pPr>
+        <w:numPr>
+          <w:ilvl w:val="0"/>
+          <w:numId w:val="1"/>
+        </w:numPr>
+        <w:shd w:val="clear" w:color="auto" w:fill="FFFFFF"/>
+        <w:spacing w:before="60" w:after="0" w:line="240" w:lineRule="auto"/>
+        <w:ind w:left="84"/>
+        <w:rPr>
+          <w:rFonts w:ascii="Times New Roman" w:eastAsia="Times New Roman" w:hAnsi="Times New Roman" w:cs="Times New Roman"/>
+          <w:color w:val="333333"/>
+          <w:sz w:val="24"/>
+          <w:szCs w:val="24"/>
+          <w:lang w:eastAsia="es-CO"/>
+        </w:rPr>
+      </w:pPr>
+      <w:r>
+        <w:rPr>
+          <w:rFonts w:ascii="Times New Roman" w:eastAsia="Times New Roman" w:hAnsi="Times New Roman" w:cs="Times New Roman"/>
+          <w:color w:val="333333"/>
+          <w:sz w:val="24"/>
+          <w:szCs w:val="24"/>
+          <w:lang w:eastAsia="es-CO"/>
+        </w:rPr>
+        <w:t>¿Por qué se ha tratado esta situación?</w:t>
+      </w:r>
+    </w:p>
+    <w:p>
+      <w:pPr>
+        <w:numPr>
+          <w:ilvl w:val="0"/>
+          <w:numId w:val="1"/>
+        </w:numPr>
+        <w:shd w:val="clear" w:color="auto" w:fill="FFFFFF"/>
+        <w:spacing w:before="60" w:after="0" w:line="240" w:lineRule="auto"/>
+        <w:ind w:left="84"/>
+        <w:rPr>
+          <w:rFonts w:ascii="Times New Roman" w:eastAsia="Times New Roman" w:hAnsi="Times New Roman" w:cs="Times New Roman"/>
+          <w:color w:val="333333"/>
+          <w:sz w:val="24"/>
+          <w:szCs w:val="24"/>
+          <w:lang w:eastAsia="es-CO"/>
+        </w:rPr>
+      </w:pPr>
+      <w:r>
+        <w:rPr>
+          <w:rFonts w:ascii="Times New Roman" w:eastAsia="Times New Roman" w:hAnsi="Times New Roman" w:cs="Times New Roman"/>
+          <w:color w:val="333333"/>
+          <w:sz w:val="24"/>
+          <w:szCs w:val="24"/>
+          <w:lang w:eastAsia="es-CO"/>
+        </w:rPr>
+        <w:t>¿Para qué o con qué objetivo se ha hecho esta investigación?</w:t>
+      </w:r>
+    </w:p>
+    <w:p>
+      <w:pPr>
+        <w:numPr>
+          <w:ilvl w:val="0"/>
+          <w:numId w:val="1"/>
+        </w:numPr>
+        <w:shd w:val="clear" w:color="auto" w:fill="FFFFFF"/>
+        <w:spacing w:before="60" w:after="0" w:line="240" w:lineRule="auto"/>
+        <w:ind w:left="84"/>
+        <w:rPr>
+          <w:rFonts w:ascii="Times New Roman" w:eastAsia="Times New Roman" w:hAnsi="Times New Roman" w:cs="Times New Roman"/>
+          <w:color w:val="333333"/>
+          <w:sz w:val="24"/>
+          <w:szCs w:val="24"/>
+          <w:lang w:eastAsia="es-CO"/>
+        </w:rPr>
+      </w:pPr>
+      <w:r>
+        <w:rPr>
+          <w:rFonts w:ascii="Times New Roman" w:eastAsia="Times New Roman" w:hAnsi="Times New Roman" w:cs="Times New Roman"/>
+          <w:color w:val="333333"/>
+          <w:sz w:val="24"/>
+          <w:szCs w:val="24"/>
+          <w:lang w:eastAsia="es-CO"/>
+        </w:rPr>
+        <w:t>¿Con qué métodos o herramientas se ha elaborado la investigación?</w:t>
+      </w:r>
+    </w:p>
+    <w:p>
+      <w:pPr>
+        <w:shd w:val="clear" w:color="auto" w:fill="FFFFFF"/>
+        <w:spacing w:after="0" w:line="240" w:lineRule="auto"/>
+        <w:rPr>
+          <w:rFonts w:ascii="Times New Roman" w:eastAsia="Times New Roman" w:hAnsi="Times New Roman" w:cs="Times New Roman"/>
+          <w:color w:val="333333"/>
+          <w:sz w:val="24"/>
+          <w:szCs w:val="24"/>
+          <w:lang w:eastAsia="es-CO"/>
+        </w:rPr>
+      </w:pPr>
+      <w:r>
+        <w:rPr>
+          <w:rFonts w:ascii="Times New Roman" w:eastAsia="Times New Roman" w:hAnsi="Times New Roman" w:cs="Times New Roman"/>
+          <w:color w:val="333333"/>
+          <w:sz w:val="24"/>
+          <w:szCs w:val="24"/>
+          <w:lang w:eastAsia="es-CO"/>
+        </w:rPr>
+        <w:t>Además, al finalizar de leer la introducción, el lector también debe tener claro cómo se ha organizado la investigación y el orden en el que se le presentarán los hechos.</w:t>
+      </w:r>
+    </w:p>
+    <w:p>
+      <w:pPr>
+        <w:rPr>
+          <w:rFonts w:ascii="Times New Roman" w:hAnsi="Times New Roman" w:cs="Times New Roman"/>
+          <w:spacing w:val="5"/>
+          <w:sz w:val="24"/>
+          <w:szCs w:val="24"/>
+        </w:rPr>
+      </w:pPr>
+    </w:p>
+    <w:p>
+      <w:pPr>
+        <w:rPr>
+          <w:rFonts w:ascii="Times New Roman" w:hAnsi="Times New Roman" w:cs="Times New Roman"/>
+          <w:spacing w:val="5"/>
+          <w:sz w:val="24"/>
+          <w:szCs w:val="24"/>
+        </w:rPr>
+      </w:pPr>
+    </w:p>
+    <w:p>
+      <w:pPr>
+        <w:pStyle w:val="NormalWeb"/>
+        <w:shd w:val="clear" w:color="auto" w:fill="FFFFFF"/>
+        <w:spacing w:before="0" w:beforeAutospacing="0" w:line="360" w:lineRule="auto"/>
+        <w:jc w:val="both"/>
+        <w:rPr>
+          <w:b/>
+          <w:bCs/>
+          <w:color w:val="333333"/>
+          <w:shd w:val="clear" w:color="auto" w:fill="FFFFFF"/>
+        </w:rPr>
+      </w:pPr>
+      <w:r>
+        <w:rPr>
+          <w:b/>
+          <w:bCs/>
+          <w:color w:val="333333"/>
+          <w:shd w:val="clear" w:color="auto" w:fill="FFFFFF"/>
+        </w:rPr>
+        <w:t>INTRODUCCIÓN</w:t>
+      </w:r>
+    </w:p>
+    <w:p>
+      <w:pPr>
+        <w:autoSpaceDE w:val="0"/>
+        <w:autoSpaceDN w:val="0"/>
+        <w:adjustRightInd w:val="0"/>
+        <w:spacing w:after="0"/>
+        <w:jc w:val="both"/>
+        <w:rPr>
+          <w:rFonts w:ascii="Times New Roman" w:hAnsi="Times New Roman" w:cs="Times New Roman"/>
+          <w:sz w:val="24"/>
+          <w:szCs w:val="24"/>
+        </w:rPr>
+      </w:pPr>
+      <w:r>
+        <w:rPr>
+          <w:rFonts w:ascii="Times New Roman" w:hAnsi="Times New Roman" w:cs="Times New Roman"/>
+          <w:sz w:val="24"/>
+          <w:szCs w:val="24"/>
+        </w:rPr>
+        <w:t>El ser humano desde la antigüedad ha buscado la manera de crear artefactos que procesen información o datos de una manera automática, es por ello que ha inventado maquinas como la Antikythera</w:t>
+      </w:r>
+      <w:r>
+        <w:rPr>
+          <w:rFonts w:ascii="Times New Roman" w:hAnsi="Times New Roman" w:cs="Times New Roman"/>
+          <w:sz w:val="24"/>
+          <w:szCs w:val="24"/>
+        </w:rPr>
+        <w:t xml:space="preserve">, </w:t>
+      </w:r>
+      <w:r>
+        <w:rPr>
+          <w:rFonts w:ascii="Times New Roman" w:hAnsi="Times New Roman" w:cs="Times New Roman"/>
+          <w:sz w:val="24"/>
+          <w:szCs w:val="24"/>
+        </w:rPr>
+        <w:t>la calculadora de Pascal, la máquina analítica de Charles Babbage, hasta llegar al primer computador en los años 40.</w:t>
+      </w:r>
+      <w:r>
+        <w:rPr>
+          <w:rFonts w:ascii="Times New Roman" w:hAnsi="Times New Roman" w:cs="Times New Roman"/>
+          <w:sz w:val="24"/>
+          <w:szCs w:val="24"/>
+        </w:rPr>
+        <w:t xml:space="preserve"> </w:t>
+      </w:r>
+      <w:r>
+        <w:rPr>
+          <w:rFonts w:ascii="Times New Roman" w:hAnsi="Times New Roman" w:cs="Times New Roman"/>
+          <w:sz w:val="24"/>
+          <w:szCs w:val="24"/>
+        </w:rPr>
+        <w:t xml:space="preserve">Adicionalmente, después de la segunda guerra mundial </w:t>
+      </w:r>
+      <w:r>
+        <w:rPr>
+          <w:rFonts w:ascii="Times New Roman" w:hAnsi="Times New Roman" w:cs="Times New Roman"/>
+          <w:sz w:val="24"/>
+          <w:szCs w:val="24"/>
+        </w:rPr>
+        <w:t>fue creado</w:t>
+      </w:r>
+      <w:r>
+        <w:rPr>
+          <w:rFonts w:ascii="Times New Roman" w:hAnsi="Times New Roman" w:cs="Times New Roman"/>
+          <w:sz w:val="24"/>
+          <w:szCs w:val="24"/>
+        </w:rPr>
+        <w:t xml:space="preserve"> el transistor </w:t>
+      </w:r>
+      <w:r>
+        <w:rPr>
+          <w:rFonts w:ascii="Times New Roman" w:hAnsi="Times New Roman" w:cs="Times New Roman"/>
+          <w:sz w:val="24"/>
+          <w:szCs w:val="24"/>
+        </w:rPr>
+        <w:t xml:space="preserve">y el circuito integrado </w:t>
+      </w:r>
+      <w:r>
+        <w:rPr>
+          <w:rFonts w:ascii="Times New Roman" w:hAnsi="Times New Roman" w:cs="Times New Roman"/>
+          <w:sz w:val="24"/>
+          <w:szCs w:val="24"/>
+        </w:rPr>
+        <w:t xml:space="preserve">lo cual permitió el paso a </w:t>
+      </w:r>
+      <w:r>
+        <w:rPr>
+          <w:rFonts w:ascii="Times New Roman" w:hAnsi="Times New Roman" w:cs="Times New Roman"/>
+          <w:sz w:val="24"/>
+          <w:szCs w:val="24"/>
+        </w:rPr>
+        <w:t>el desarrollo de los microprocesadores en los años 70.</w:t>
+      </w:r>
+    </w:p>
+    <w:p>
+      <w:pPr>
+        <w:autoSpaceDE w:val="0"/>
+        <w:autoSpaceDN w:val="0"/>
+        <w:adjustRightInd w:val="0"/>
+        <w:spacing w:after="0"/>
+        <w:jc w:val="both"/>
+        <w:rPr>
+          <w:rFonts w:ascii="Times New Roman" w:hAnsi="Times New Roman" w:cs="Times New Roman"/>
+          <w:sz w:val="24"/>
+          <w:szCs w:val="24"/>
+        </w:rPr>
+      </w:pPr>
+    </w:p>
+    <w:p>
+      <w:pPr>
+        <w:autoSpaceDE w:val="0"/>
+        <w:autoSpaceDN w:val="0"/>
+        <w:adjustRightInd w:val="0"/>
+        <w:spacing w:after="0"/>
+        <w:jc w:val="both"/>
+        <w:rPr>
+          <w:rFonts w:ascii="Times New Roman" w:hAnsi="Times New Roman" w:cs="Times New Roman"/>
+          <w:sz w:val="24"/>
+          <w:szCs w:val="24"/>
+        </w:rPr>
+      </w:pPr>
+      <w:r>
+        <w:rPr>
+          <w:rFonts w:ascii="Times New Roman" w:hAnsi="Times New Roman" w:cs="Times New Roman"/>
+          <w:sz w:val="24"/>
+          <w:szCs w:val="24"/>
+        </w:rPr>
+        <w:t>E</w:t>
+      </w:r>
+      <w:r>
+        <w:rPr>
+          <w:rFonts w:ascii="Times New Roman" w:hAnsi="Times New Roman" w:cs="Times New Roman"/>
+          <w:sz w:val="24"/>
+          <w:szCs w:val="24"/>
+        </w:rPr>
+        <w:t>s importante mencionar que e</w:t>
+      </w:r>
+      <w:r>
+        <w:rPr>
+          <w:rFonts w:ascii="Times New Roman" w:hAnsi="Times New Roman" w:cs="Times New Roman"/>
+          <w:sz w:val="24"/>
+          <w:szCs w:val="24"/>
+        </w:rPr>
+        <w:t xml:space="preserve">l microprocesador </w:t>
+      </w:r>
+      <w:r>
+        <w:rPr>
+          <w:rFonts w:ascii="Times New Roman" w:hAnsi="Times New Roman" w:cs="Times New Roman"/>
+          <w:sz w:val="24"/>
+          <w:szCs w:val="24"/>
+        </w:rPr>
+        <w:t xml:space="preserve">o unidad central de procesamiento, es </w:t>
+      </w:r>
+      <w:r>
+        <w:rPr>
+          <w:rFonts w:ascii="Times New Roman" w:hAnsi="Times New Roman" w:cs="Times New Roman"/>
+          <w:sz w:val="24"/>
+          <w:szCs w:val="24"/>
+        </w:rPr>
+        <w:t xml:space="preserve">un componente que posee todo </w:t>
+      </w:r>
+      <w:r>
+        <w:rPr>
+          <w:rFonts w:ascii="Times New Roman" w:hAnsi="Times New Roman" w:cs="Times New Roman"/>
+          <w:sz w:val="24"/>
+          <w:szCs w:val="24"/>
+        </w:rPr>
+        <w:t>dispositivo</w:t>
+      </w:r>
+      <w:r>
+        <w:rPr>
+          <w:rFonts w:ascii="Times New Roman" w:hAnsi="Times New Roman" w:cs="Times New Roman"/>
+          <w:sz w:val="24"/>
+          <w:szCs w:val="24"/>
+        </w:rPr>
+        <w:t xml:space="preserve"> electrónic</w:t>
+      </w:r>
+      <w:r>
+        <w:rPr>
+          <w:rFonts w:ascii="Times New Roman" w:hAnsi="Times New Roman" w:cs="Times New Roman"/>
+          <w:sz w:val="24"/>
+          <w:szCs w:val="24"/>
+        </w:rPr>
+        <w:t>o</w:t>
+      </w:r>
+      <w:r>
+        <w:rPr>
+          <w:rFonts w:ascii="Times New Roman" w:hAnsi="Times New Roman" w:cs="Times New Roman"/>
+          <w:sz w:val="24"/>
+          <w:szCs w:val="24"/>
+        </w:rPr>
+        <w:t xml:space="preserve"> y cuya función es </w:t>
+      </w:r>
+      <w:r>
+        <w:rPr>
+          <w:rFonts w:ascii="Times New Roman" w:hAnsi="Times New Roman" w:cs="Times New Roman"/>
+          <w:sz w:val="24"/>
+          <w:szCs w:val="24"/>
+        </w:rPr>
+        <w:t>dar</w:t>
+      </w:r>
+      <w:r>
+        <w:rPr>
+          <w:rFonts w:ascii="Times New Roman" w:hAnsi="Times New Roman" w:cs="Times New Roman"/>
+          <w:sz w:val="24"/>
+          <w:szCs w:val="24"/>
+        </w:rPr>
+        <w:t xml:space="preserve"> instrucciones asociadas al procesamiento de</w:t>
+      </w:r>
+      <w:r>
+        <w:rPr>
+          <w:rFonts w:ascii="Times New Roman" w:hAnsi="Times New Roman" w:cs="Times New Roman"/>
+          <w:sz w:val="24"/>
+          <w:szCs w:val="24"/>
+        </w:rPr>
+        <w:t xml:space="preserve"> la</w:t>
+      </w:r>
+      <w:r>
+        <w:rPr>
+          <w:rFonts w:ascii="Times New Roman" w:hAnsi="Times New Roman" w:cs="Times New Roman"/>
+          <w:sz w:val="24"/>
+          <w:szCs w:val="24"/>
+        </w:rPr>
+        <w:t xml:space="preserve"> información.</w:t>
+      </w:r>
+      <w:r>
+        <w:rPr>
+          <w:rFonts w:ascii="Times New Roman" w:hAnsi="Times New Roman" w:cs="Times New Roman"/>
+          <w:sz w:val="24"/>
+          <w:szCs w:val="24"/>
+        </w:rPr>
+        <w:t xml:space="preserve"> </w:t>
+      </w:r>
+      <w:r>
+        <w:rPr>
+          <w:rFonts w:ascii="Times New Roman" w:hAnsi="Times New Roman" w:cs="Times New Roman"/>
+          <w:sz w:val="24"/>
+          <w:szCs w:val="24"/>
+        </w:rPr>
+        <w:t>Precisamente e</w:t>
+      </w:r>
+      <w:r>
+        <w:rPr>
+          <w:rFonts w:ascii="Times New Roman" w:hAnsi="Times New Roman" w:cs="Times New Roman"/>
+          <w:sz w:val="24"/>
+          <w:szCs w:val="24"/>
+        </w:rPr>
+        <w:t>se manejo de datos</w:t>
+      </w:r>
+      <w:r>
+        <w:rPr>
+          <w:rFonts w:ascii="Times New Roman" w:hAnsi="Times New Roman" w:cs="Times New Roman"/>
+          <w:sz w:val="24"/>
+          <w:szCs w:val="24"/>
+        </w:rPr>
+        <w:t xml:space="preserve"> conlleva una serie </w:t>
+      </w:r>
+      <w:r>
+        <w:rPr>
+          <w:rFonts w:ascii="Times New Roman" w:hAnsi="Times New Roman" w:cs="Times New Roman"/>
+          <w:sz w:val="24"/>
+          <w:szCs w:val="24"/>
+        </w:rPr>
+        <w:t xml:space="preserve">de </w:t>
+      </w:r>
+    </w:p>
+    <w:p>
+      <w:pPr>
+        <w:autoSpaceDE w:val="0"/>
+        <w:autoSpaceDN w:val="0"/>
+        <w:adjustRightInd w:val="0"/>
+        <w:spacing w:after="0"/>
+        <w:jc w:val="both"/>
+        <w:rPr>
+          <w:rFonts w:ascii="Times New Roman" w:hAnsi="Times New Roman" w:cs="Times New Roman"/>
+          <w:sz w:val="24"/>
+          <w:szCs w:val="24"/>
+        </w:rPr>
+      </w:pPr>
+    </w:p>
+    <w:p>
+      <w:pPr>
+        <w:autoSpaceDE w:val="0"/>
+        <w:autoSpaceDN w:val="0"/>
+        <w:adjustRightInd w:val="0"/>
+        <w:spacing w:after="0"/>
+        <w:jc w:val="both"/>
+        <w:rPr>
+          <w:rFonts w:ascii="Times New Roman" w:hAnsi="Times New Roman" w:cs="Times New Roman"/>
+          <w:sz w:val="24"/>
+          <w:szCs w:val="24"/>
+        </w:rPr>
+      </w:pPr>
+      <w:r>
+        <w:rPr>
+          <w:rFonts w:ascii="Times New Roman" w:hAnsi="Times New Roman" w:cs="Times New Roman"/>
+          <w:sz w:val="24"/>
+          <w:szCs w:val="24"/>
+        </w:rPr>
+        <w:t xml:space="preserve">Es un proceso complejo que requiere del uso de interrupciones, las cuales </w:t>
+      </w:r>
+    </w:p>
+    <w:p>
+      <w:pPr>
+        <w:autoSpaceDE w:val="0"/>
+        <w:autoSpaceDN w:val="0"/>
+        <w:adjustRightInd w:val="0"/>
+        <w:spacing w:after="0"/>
+        <w:jc w:val="both"/>
+        <w:rPr>
+          <w:rFonts w:ascii="Times New Roman" w:hAnsi="Times New Roman" w:cs="Times New Roman"/>
+          <w:sz w:val="24"/>
+          <w:szCs w:val="24"/>
+        </w:rPr>
+      </w:pPr>
+    </w:p>
+    <w:p>
+      <w:pPr>
+        <w:autoSpaceDE w:val="0"/>
+        <w:autoSpaceDN w:val="0"/>
+        <w:adjustRightInd w:val="0"/>
+        <w:spacing w:after="0"/>
+        <w:jc w:val="both"/>
+        <w:rPr>
+          <w:rFonts w:ascii="Times New Roman" w:hAnsi="Times New Roman" w:cs="Times New Roman"/>
+          <w:sz w:val="24"/>
+          <w:szCs w:val="24"/>
+          <w:u w:val="single"/>
+        </w:rPr>
+      </w:pPr>
+    </w:p>
+    <w:p>
+      <w:pPr>
+        <w:autoSpaceDE w:val="0"/>
+        <w:autoSpaceDN w:val="0"/>
+        <w:adjustRightInd w:val="0"/>
+        <w:spacing w:after="0"/>
+        <w:jc w:val="both"/>
+        <w:rPr>
+          <w:rFonts w:ascii="Times New Roman" w:hAnsi="Times New Roman" w:cs="Times New Roman"/>
+          <w:sz w:val="24"/>
+          <w:szCs w:val="24"/>
+        </w:rPr>
+      </w:pPr>
+      <w:r>
+        <w:rPr>
+          <w:rFonts w:ascii="Times New Roman" w:hAnsi="Times New Roman" w:cs="Times New Roman"/>
+          <w:sz w:val="24"/>
+          <w:szCs w:val="24"/>
+        </w:rPr>
+        <w:t xml:space="preserve">Existen situaciones de las cuales sólo sabemos que están asociadas a un proceso y que han ocurrido. Para ello elegimos una serie de condiciones que muestra en qué instante debe ser atendido el evento. </w:t>
+      </w:r>
+    </w:p>
+    <w:p>
+      <w:pPr>
+        <w:autoSpaceDE w:val="0"/>
+        <w:autoSpaceDN w:val="0"/>
+        <w:adjustRightInd w:val="0"/>
+        <w:spacing w:after="0"/>
+        <w:jc w:val="both"/>
+        <w:rPr>
+          <w:rFonts w:ascii="Times New Roman" w:hAnsi="Times New Roman" w:cs="Times New Roman"/>
+          <w:sz w:val="24"/>
+          <w:szCs w:val="24"/>
+        </w:rPr>
+      </w:pPr>
+    </w:p>
+    <w:p>
+      <w:pPr>
+        <w:autoSpaceDE w:val="0"/>
+        <w:autoSpaceDN w:val="0"/>
+        <w:adjustRightInd w:val="0"/>
+        <w:spacing w:after="0"/>
+        <w:jc w:val="both"/>
+        <w:rPr>
+          <w:rFonts w:ascii="Times New Roman" w:hAnsi="Times New Roman" w:cs="Times New Roman"/>
+          <w:sz w:val="24"/>
+          <w:szCs w:val="24"/>
+        </w:rPr>
+      </w:pPr>
+    </w:p>
+    <w:p/>
+    <w:p>
+      <w:pPr>
+        <w:autoSpaceDE w:val="0"/>
+        <w:autoSpaceDN w:val="0"/>
+        <w:adjustRightInd w:val="0"/>
+        <w:spacing w:after="0"/>
+        <w:jc w:val="both"/>
+        <w:rPr>
+          <w:rFonts w:ascii="Times New Roman" w:hAnsi="Times New Roman" w:cs="Times New Roman"/>
+          <w:sz w:val="24"/>
+          <w:szCs w:val="24"/>
+        </w:rPr>
+      </w:pPr>
+    </w:p>
+    <w:p>
+      <w:pPr>
+        <w:autoSpaceDE w:val="0"/>
+        <w:autoSpaceDN w:val="0"/>
+        <w:adjustRightInd w:val="0"/>
+        <w:spacing w:after="0"/>
+        <w:jc w:val="both"/>
+        <w:rPr>
+          <w:rFonts w:ascii="Times New Roman" w:hAnsi="Times New Roman" w:cs="Times New Roman"/>
+          <w:sz w:val="24"/>
+          <w:szCs w:val="24"/>
+        </w:rPr>
+      </w:pPr>
+    </w:p>
+    <w:p>
+      <w:pPr>
+        <w:autoSpaceDE w:val="0"/>
+        <w:autoSpaceDN w:val="0"/>
+        <w:adjustRightInd w:val="0"/>
+        <w:spacing w:after="0"/>
+        <w:jc w:val="both"/>
+        <w:rPr>
+          <w:rFonts w:ascii="Times New Roman" w:hAnsi="Times New Roman" w:cs="Times New Roman"/>
+          <w:sz w:val="24"/>
+          <w:szCs w:val="24"/>
+        </w:rPr>
+      </w:pPr>
+    </w:p>
+    <w:p>
+      <w:pPr>
+        <w:autoSpaceDE w:val="0"/>
+        <w:autoSpaceDN w:val="0"/>
+        <w:adjustRightInd w:val="0"/>
+        <w:spacing w:after="0"/>
+        <w:jc w:val="both"/>
+        <w:rPr>
+          <w:rFonts w:ascii="Times New Roman" w:hAnsi="Times New Roman" w:cs="Times New Roman"/>
+          <w:sz w:val="24"/>
+          <w:szCs w:val="24"/>
+        </w:rPr>
+      </w:pPr>
+      <w:r>
+        <w:rPr>
+          <w:rFonts w:ascii="Times New Roman" w:hAnsi="Times New Roman" w:cs="Times New Roman"/>
+          <w:sz w:val="24"/>
+          <w:szCs w:val="24"/>
+        </w:rPr>
+        <w:t xml:space="preserve">en la década de los 70 comenzó el desarrollo de los microprocesadores donde se implementan millones de transistores </w:t>
+      </w:r>
+    </w:p>
+    <w:p>
+      <w:pPr>
+        <w:autoSpaceDE w:val="0"/>
+        <w:autoSpaceDN w:val="0"/>
+        <w:adjustRightInd w:val="0"/>
+        <w:spacing w:after="0"/>
+        <w:jc w:val="both"/>
+        <w:rPr>
+          <w:rFonts w:ascii="Times New Roman" w:hAnsi="Times New Roman" w:cs="Times New Roman"/>
+          <w:sz w:val="24"/>
+          <w:szCs w:val="24"/>
+        </w:rPr>
+      </w:pPr>
+    </w:p>
+    <w:p>
+      <w:pPr>
+        <w:autoSpaceDE w:val="0"/>
+        <w:autoSpaceDN w:val="0"/>
+        <w:adjustRightInd w:val="0"/>
+        <w:spacing w:after="0"/>
+        <w:jc w:val="both"/>
+        <w:rPr>
+          <w:rFonts w:ascii="Times New Roman" w:hAnsi="Times New Roman" w:cs="Times New Roman"/>
+          <w:sz w:val="24"/>
+          <w:szCs w:val="24"/>
+        </w:rPr>
+      </w:pPr>
+      <w:r>
+        <w:rPr>
+          <w:rFonts w:ascii="Times New Roman" w:hAnsi="Times New Roman" w:cs="Times New Roman"/>
+          <w:sz w:val="24"/>
+          <w:szCs w:val="24"/>
+        </w:rPr>
+        <w:lastRenderedPageBreak/>
+        <w:t xml:space="preserve">Después de la segunda guerra mundial, fue creado el transistor y el circuito integrado lo cual permitió que los computadores se redujeran de tamaño y en los años 80 se pudiera incrementar la miniaturización, lo cual significa la implementación de millones de transistores dentro de un </w:t>
+      </w:r>
+      <w:r>
+        <w:rPr>
+          <w:rFonts w:ascii="Times New Roman" w:hAnsi="Times New Roman" w:cs="Times New Roman"/>
+          <w:sz w:val="24"/>
+          <w:szCs w:val="24"/>
+        </w:rPr>
+        <w:t>microprocesador.</w:t>
+      </w:r>
+    </w:p>
+    <w:p>
+      <w:pPr>
+        <w:autoSpaceDE w:val="0"/>
+        <w:autoSpaceDN w:val="0"/>
+        <w:adjustRightInd w:val="0"/>
+        <w:spacing w:after="0"/>
+        <w:jc w:val="both"/>
+        <w:rPr>
+          <w:rFonts w:ascii="Times New Roman" w:hAnsi="Times New Roman" w:cs="Times New Roman"/>
+          <w:sz w:val="24"/>
+          <w:szCs w:val="24"/>
+        </w:rPr>
+      </w:pPr>
+    </w:p>
+    <w:p>
+      <w:pPr>
+        <w:autoSpaceDE w:val="0"/>
+        <w:autoSpaceDN w:val="0"/>
+        <w:adjustRightInd w:val="0"/>
+        <w:spacing w:after="0"/>
+        <w:jc w:val="both"/>
+        <w:rPr>
+          <w:rFonts w:ascii="Times New Roman" w:hAnsi="Times New Roman" w:cs="Times New Roman"/>
+          <w:sz w:val="24"/>
+          <w:szCs w:val="24"/>
+        </w:rPr>
+      </w:pPr>
+    </w:p>
+    <w:p>
+      <w:pPr>
+        <w:autoSpaceDE w:val="0"/>
+        <w:autoSpaceDN w:val="0"/>
+        <w:adjustRightInd w:val="0"/>
+        <w:spacing w:after="0"/>
+        <w:jc w:val="both"/>
+        <w:rPr>
+          <w:rFonts w:ascii="Times New Roman" w:hAnsi="Times New Roman" w:cs="Times New Roman"/>
+          <w:sz w:val="24"/>
+          <w:szCs w:val="24"/>
+        </w:rPr>
+      </w:pPr>
+    </w:p>
+    <w:p>
+      <w:pPr>
+        <w:autoSpaceDE w:val="0"/>
+        <w:autoSpaceDN w:val="0"/>
+        <w:adjustRightInd w:val="0"/>
+        <w:spacing w:after="0"/>
+        <w:jc w:val="both"/>
+        <w:rPr>
+          <w:rFonts w:ascii="Times New Roman" w:hAnsi="Times New Roman" w:cs="Times New Roman"/>
+          <w:sz w:val="24"/>
+          <w:szCs w:val="24"/>
+        </w:rPr>
+      </w:pPr>
+    </w:p>
+    <w:p>
+      <w:pPr>
+        <w:autoSpaceDE w:val="0"/>
+        <w:autoSpaceDN w:val="0"/>
+        <w:adjustRightInd w:val="0"/>
+        <w:spacing w:after="0"/>
+        <w:jc w:val="both"/>
+        <w:rPr>
+          <w:rFonts w:ascii="Times New Roman" w:hAnsi="Times New Roman" w:cs="Times New Roman"/>
+          <w:sz w:val="24"/>
+          <w:szCs w:val="24"/>
+        </w:rPr>
+      </w:pPr>
+    </w:p>
+    <w:p>
+      <w:pPr>
+        <w:autoSpaceDE w:val="0"/>
+        <w:autoSpaceDN w:val="0"/>
+        <w:adjustRightInd w:val="0"/>
+        <w:spacing w:after="0"/>
+        <w:jc w:val="both"/>
+        <w:rPr>
+          <w:rFonts w:ascii="Times New Roman" w:hAnsi="Times New Roman" w:cs="Times New Roman"/>
+          <w:sz w:val="24"/>
+          <w:szCs w:val="24"/>
+        </w:rPr>
+      </w:pPr>
+    </w:p>
+    <w:p>
+      <w:pPr>
+        <w:autoSpaceDE w:val="0"/>
+        <w:autoSpaceDN w:val="0"/>
+        <w:adjustRightInd w:val="0"/>
+        <w:spacing w:after="0"/>
+        <w:jc w:val="both"/>
+        <w:rPr>
+          <w:rFonts w:ascii="Times New Roman" w:hAnsi="Times New Roman" w:cs="Times New Roman"/>
+          <w:sz w:val="24"/>
+          <w:szCs w:val="24"/>
+        </w:rPr>
+      </w:pPr>
+    </w:p>
+    <w:p>
+      <w:pPr>
+        <w:autoSpaceDE w:val="0"/>
+        <w:autoSpaceDN w:val="0"/>
+        <w:adjustRightInd w:val="0"/>
+        <w:spacing w:after="0"/>
+        <w:jc w:val="both"/>
+        <w:rPr>
+          <w:rFonts w:ascii="Times New Roman" w:hAnsi="Times New Roman" w:cs="Times New Roman"/>
+          <w:sz w:val="24"/>
+          <w:szCs w:val="24"/>
+        </w:rPr>
+      </w:pPr>
+    </w:p>
+    <w:p>
+      <w:pPr>
+        <w:autoSpaceDE w:val="0"/>
+        <w:autoSpaceDN w:val="0"/>
+        <w:adjustRightInd w:val="0"/>
+        <w:spacing w:after="0"/>
+        <w:jc w:val="both"/>
+        <w:rPr>
+          <w:rFonts w:ascii="Times New Roman" w:hAnsi="Times New Roman" w:cs="Times New Roman"/>
+          <w:sz w:val="24"/>
+          <w:szCs w:val="24"/>
+        </w:rPr>
+      </w:pPr>
+      <w:r>
+        <w:rPr>
+          <w:rFonts w:ascii="Times New Roman" w:hAnsi="Times New Roman" w:cs="Times New Roman"/>
+          <w:sz w:val="24"/>
+          <w:szCs w:val="24"/>
+        </w:rPr>
+        <w:t xml:space="preserve">Si no existieran las interrupciones, todos los programas fueran secuenciales algo poco </w:t>
+      </w:r>
+      <w:r>
+        <w:rPr>
+          <w:rFonts w:ascii="Times New Roman" w:hAnsi="Times New Roman" w:cs="Times New Roman"/>
+          <w:sz w:val="24"/>
+          <w:szCs w:val="24"/>
+        </w:rPr>
+        <w:t>práctico</w:t>
+      </w:r>
+      <w:r>
+        <w:rPr>
+          <w:rFonts w:ascii="Times New Roman" w:hAnsi="Times New Roman" w:cs="Times New Roman"/>
+          <w:sz w:val="24"/>
+          <w:szCs w:val="24"/>
+        </w:rPr>
+        <w:t xml:space="preserve">. </w:t>
+      </w:r>
+    </w:p>
+    <w:p>
+      <w:pPr>
+        <w:rPr>
+          <w:rFonts w:ascii="Times New Roman" w:hAnsi="Times New Roman" w:cs="Times New Roman"/>
+          <w:spacing w:val="5"/>
+          <w:sz w:val="24"/>
+          <w:szCs w:val="24"/>
+        </w:rPr>
+      </w:pPr>
+    </w:p>
+    <w:p>
+      <w:pPr>
+        <w:rPr>
+          <w:rFonts w:ascii="Times New Roman" w:hAnsi="Times New Roman" w:cs="Times New Roman"/>
+          <w:spacing w:val="5"/>
+          <w:sz w:val="24"/>
+          <w:szCs w:val="24"/>
+        </w:rPr>
+      </w:pPr>
+    </w:p>
+    <w:p>
+      <w:pPr>
+        <w:rPr>
+          <w:rFonts w:ascii="Times New Roman" w:hAnsi="Times New Roman" w:cs="Times New Roman"/>
+          <w:spacing w:val="5"/>
+          <w:sz w:val="24"/>
+          <w:szCs w:val="24"/>
+        </w:rPr>
+      </w:pPr>
+    </w:p>
+    <w:p>
+      <w:pPr>
+        <w:rPr>
+          <w:rFonts w:ascii="Times New Roman" w:hAnsi="Times New Roman" w:cs="Times New Roman"/>
+          <w:spacing w:val="5"/>
+          <w:sz w:val="24"/>
+          <w:szCs w:val="24"/>
+        </w:rPr>
+      </w:pPr>
+    </w:p>
+    <w:p>
+      <w:pPr>
+        <w:rPr>
+          <w:rFonts w:ascii="Times New Roman" w:hAnsi="Times New Roman" w:cs="Times New Roman"/>
+          <w:spacing w:val="5"/>
+          <w:sz w:val="24"/>
+          <w:szCs w:val="24"/>
+        </w:rPr>
+      </w:pPr>
+    </w:p>
+    <w:p>
+      <w:pPr>
+        <w:rPr>
+          <w:rFonts w:ascii="Times New Roman" w:hAnsi="Times New Roman" w:cs="Times New Roman"/>
+          <w:spacing w:val="5"/>
+          <w:sz w:val="24"/>
+          <w:szCs w:val="24"/>
+        </w:rPr>
+      </w:pPr>
+    </w:p>
+    <w:p>
+      <w:pPr>
+        <w:rPr>
+          <w:rFonts w:ascii="Times New Roman" w:hAnsi="Times New Roman" w:cs="Times New Roman"/>
+          <w:spacing w:val="5"/>
+          <w:sz w:val="24"/>
+          <w:szCs w:val="24"/>
+        </w:rPr>
+      </w:pPr>
+    </w:p>
+    <w:p>
+      <w:pPr>
+        <w:rPr>
+          <w:rFonts w:ascii="Times New Roman" w:hAnsi="Times New Roman" w:cs="Times New Roman"/>
+          <w:spacing w:val="5"/>
+          <w:sz w:val="24"/>
+          <w:szCs w:val="24"/>
+        </w:rPr>
+      </w:pPr>
+    </w:p>
+    <w:p>
+      <w:pPr>
+        <w:rPr>
+          <w:rFonts w:ascii="Times New Roman" w:hAnsi="Times New Roman" w:cs="Times New Roman"/>
+          <w:spacing w:val="5"/>
+          <w:sz w:val="24"/>
+          <w:szCs w:val="24"/>
+        </w:rPr>
+      </w:pPr>
+    </w:p>
+    <w:p>
+      <w:pPr>
+        <w:rPr>
+          <w:rFonts w:ascii="Times New Roman" w:hAnsi="Times New Roman" w:cs="Times New Roman"/>
+          <w:spacing w:val="5"/>
+          <w:sz w:val="24"/>
+          <w:szCs w:val="24"/>
+        </w:rPr>
+      </w:pPr>
+    </w:p>
+    <w:p>
+      <w:pPr>
+        <w:rPr>
+          <w:rFonts w:ascii="Times New Roman" w:hAnsi="Times New Roman" w:cs="Times New Roman"/>
+          <w:spacing w:val="5"/>
+          <w:sz w:val="24"/>
+          <w:szCs w:val="24"/>
+        </w:rPr>
+      </w:pPr>
+    </w:p>
+    <w:p>
+      <w:pPr>
+        <w:rPr>
+          <w:rFonts w:ascii="Times New Roman" w:hAnsi="Times New Roman" w:cs="Times New Roman"/>
+          <w:spacing w:val="5"/>
+          <w:sz w:val="24"/>
+          <w:szCs w:val="24"/>
+        </w:rPr>
+      </w:pPr>
+    </w:p>
+    <w:p>
+      <w:pPr>
+        <w:rPr>
+          <w:rFonts w:ascii="Times New Roman" w:hAnsi="Times New Roman" w:cs="Times New Roman"/>
+          <w:spacing w:val="5"/>
+          <w:sz w:val="24"/>
+          <w:szCs w:val="24"/>
+        </w:rPr>
+      </w:pPr>
+    </w:p>
+    <w:p>
+      <w:pPr>
         <w:rPr>
           <w:rFonts w:ascii="Times New Roman" w:hAnsi="Times New Roman" w:cs="Times New Roman"/>
           <w:spacing w:val="5"/>
@@ -139,67 +1140,26 @@
           <w:sz w:val="24"/>
           <w:szCs w:val="24"/>
         </w:rPr>
+        <w:lastRenderedPageBreak/>
         <w:t xml:space="preserve">- Usar </w:t>
       </w:r>
-      <w:proofErr w:type="spellStart"/>
-      <w:r>
-        <w:rPr>
-          <w:rFonts w:ascii="Times New Roman" w:hAnsi="Times New Roman" w:cs="Times New Roman"/>
-          <w:spacing w:val="5"/>
-          <w:sz w:val="24"/>
-          <w:szCs w:val="24"/>
-        </w:rPr>
-        <w:t>latex</w:t>
-      </w:r>
-      <w:proofErr w:type="spellEnd"/>
-      <w:r>
-        <w:rPr>
-          <w:rFonts w:ascii="Times New Roman" w:hAnsi="Times New Roman" w:cs="Times New Roman"/>
-          <w:spacing w:val="5"/>
-          <w:sz w:val="24"/>
-          <w:szCs w:val="24"/>
-        </w:rPr>
-        <w:t xml:space="preserve"> para la generación del documento. Adjuntar enlace al repositorio donde estarán las fuentes del documento (archivos .tex, figuras, </w:t>
-      </w:r>
-      <w:proofErr w:type="spellStart"/>
-      <w:r>
-        <w:rPr>
-          <w:rFonts w:ascii="Times New Roman" w:hAnsi="Times New Roman" w:cs="Times New Roman"/>
-          <w:spacing w:val="5"/>
-          <w:sz w:val="24"/>
-          <w:szCs w:val="24"/>
-        </w:rPr>
-        <w:t>etc</w:t>
-      </w:r>
-      <w:proofErr w:type="spellEnd"/>
-      <w:r>
-        <w:rPr>
-          <w:rFonts w:ascii="Times New Roman" w:hAnsi="Times New Roman" w:cs="Times New Roman"/>
-          <w:spacing w:val="5"/>
-          <w:sz w:val="24"/>
-          <w:szCs w:val="24"/>
-        </w:rPr>
-        <w:t>) y el .</w:t>
-      </w:r>
-      <w:proofErr w:type="spellStart"/>
-      <w:r>
-        <w:rPr>
-          <w:rFonts w:ascii="Times New Roman" w:hAnsi="Times New Roman" w:cs="Times New Roman"/>
-          <w:spacing w:val="5"/>
-          <w:sz w:val="24"/>
-          <w:szCs w:val="24"/>
-        </w:rPr>
-        <w:t>pdf</w:t>
-      </w:r>
-      <w:proofErr w:type="spellEnd"/>
-      <w:r>
-        <w:rPr>
-          <w:rFonts w:ascii="Times New Roman" w:hAnsi="Times New Roman" w:cs="Times New Roman"/>
-          <w:spacing w:val="5"/>
-          <w:sz w:val="24"/>
-          <w:szCs w:val="24"/>
-        </w:rPr>
-        <w:t xml:space="preserve"> con el documento final. </w:t>
+      <w:r>
+        <w:rPr>
+          <w:rFonts w:ascii="Times New Roman" w:hAnsi="Times New Roman" w:cs="Times New Roman"/>
+          <w:spacing w:val="5"/>
+          <w:sz w:val="24"/>
+          <w:szCs w:val="24"/>
+        </w:rPr>
+        <w:t>L</w:t>
+      </w:r>
+      <w:r>
+        <w:rPr>
+          <w:rFonts w:ascii="Times New Roman" w:hAnsi="Times New Roman" w:cs="Times New Roman"/>
+          <w:spacing w:val="5"/>
+          <w:sz w:val="24"/>
+          <w:szCs w:val="24"/>
+        </w:rPr>
+        <w:t xml:space="preserve">atex para la generación del documento. Adjuntar enlace al repositorio donde estarán las fuentes del documento (archivos .tex, figuras, etc) y el .pdf con el documento final. </w:t>
       </w:r>
     </w:p>
     <w:p>
@@ -411,6 +1371,47 @@
         </w:rPr>
         <w:t>- ¿Cómo se hace la implementación de interrupciones a nivel de hardware</w:t>
       </w:r>
+    </w:p>
+    <w:p>
+      <w:pPr>
+        <w:rPr>
+          <w:rFonts w:ascii="Times New Roman" w:hAnsi="Times New Roman" w:cs="Times New Roman"/>
+          <w:spacing w:val="5"/>
+          <w:sz w:val="24"/>
+          <w:szCs w:val="24"/>
+        </w:rPr>
+      </w:pPr>
+    </w:p>
+    <w:p>
+      <w:pPr>
+        <w:rPr>
+          <w:rFonts w:ascii="Times New Roman" w:hAnsi="Times New Roman" w:cs="Times New Roman"/>
+          <w:spacing w:val="5"/>
+          <w:sz w:val="24"/>
+          <w:szCs w:val="24"/>
+        </w:rPr>
+      </w:pPr>
+    </w:p>
+    <w:p>
+      <w:pPr>
+        <w:rPr>
+          <w:rFonts w:ascii="Times New Roman" w:hAnsi="Times New Roman" w:cs="Times New Roman"/>
+          <w:spacing w:val="5"/>
+          <w:sz w:val="24"/>
+          <w:szCs w:val="24"/>
+        </w:rPr>
+      </w:pPr>
+    </w:p>
+    <w:p>
+      <w:pPr>
+        <w:rPr>
+          <w:rFonts w:ascii="Times New Roman" w:hAnsi="Times New Roman" w:cs="Times New Roman"/>
+          <w:spacing w:val="5"/>
+          <w:sz w:val="24"/>
+          <w:szCs w:val="24"/>
+          <w:u w:val="single"/>
+        </w:rPr>
+      </w:pPr>
     </w:p>
     <w:sectPr>
       <w:pgSz w:w="12240" w:h="15840"/>
@@ -420,6 +1421,163 @@
     </w:sectPr>
   </w:body>
 </w:document>
+</file>
+
+<file path=word/numbering.xml><?xml version="1.0" encoding="utf-8"?>
+<w:numbering xmlns:wpc="http://schemas.microsoft.com/office/word/2010/wordprocessingCanvas" xmlns:cx="http://schemas.microsoft.com/office/drawing/2014/chartex" xmlns:cx1="http://schemas.microsoft.com/office/drawing/2015/9/8/chartex" xmlns:cx2="http://schemas.microsoft.com/office/drawing/2015/10/21/chartex" xmlns:cx3="http://schemas.microsoft.com/office/drawing/2016/5/9/chartex" xmlns:cx4="http://schemas.microsoft.com/office/drawing/2016/5/10/chartex" xmlns:cx5="http://schemas.microsoft.com/office/drawing/2016/5/11/chartex" xmlns:cx6="http://schemas.microsoft.com/office/drawing/2016/5/12/chartex" xmlns:cx7="http://schemas.microsoft.com/office/drawing/2016/5/13/chartex" xmlns:cx8="http://schemas.microsoft.com/office/drawing/2016/5/14/chartex" xmlns:mc="http://schemas.openxmlformats.org/markup-compatibility/2006" xmlns:aink="http://schemas.microsoft.com/office/drawing/2016/ink" xmlns:am3d="http://schemas.microsoft.com/office/drawing/2017/model3d" xmlns:o="urn:schemas-microsoft-com:office:office" xmlns:r="http://schemas.openxmlformats.org/officeDocument/2006/relationships" xmlns:m="http://schemas.openxmlformats.org/officeDocument/2006/math" xmlns:v="urn:schemas-microsoft-com:vml" xmlns:wp14="http://schemas.microsoft.com/office/word/2010/wordprocessingDrawing" xmlns:wp="http://schemas.openxmlformats.org/drawingml/2006/wordprocessingDrawing" xmlns:w10="urn:schemas-microsoft-com:office:word" xmlns:w="http://schemas.openxmlformats.org/wordprocessingml/2006/main" xmlns:w14="http://schemas.microsoft.com/office/word/2010/wordml" xmlns:w15="http://schemas.microsoft.com/office/word/2012/wordml" xmlns:w16cex="http://schemas.microsoft.com/office/word/2018/wordml/cex" xmlns:w16cid="http://schemas.microsoft.com/office/word/2016/wordml/cid" xmlns:w16="http://schemas.microsoft.com/office/word/2018/wordml" xmlns:w16se="http://schemas.microsoft.com/office/word/2015/wordml/symex" xmlns:wpg="http://schemas.microsoft.com/office/word/2010/wordprocessingGroup" xmlns:wpi="http://schemas.microsoft.com/office/word/2010/wordprocessingInk" xmlns:wne="http://schemas.microsoft.com/office/word/2006/wordml" xmlns:wps="http://schemas.microsoft.com/office/word/2010/wordprocessingShape" mc:Ignorable="w14 w15 w16se w16cid w16 w16cex wp14">
+  <w:abstractNum w:abstractNumId="0" w15:restartNumberingAfterBreak="0">
+    <w:nsid w:val="74232BCE"/>
+    <w:multiLevelType w:val="multilevel"/>
+    <w:tmpl w:val="510CC238"/>
+    <w:lvl w:ilvl="0">
+      <w:start w:val="1"/>
+      <w:numFmt w:val="bullet"/>
+      <w:lvlText w:val=""/>
+      <w:lvlJc w:val="left"/>
+      <w:pPr>
+        <w:tabs>
+          <w:tab w:val="num" w:pos="720"/>
+        </w:tabs>
+        <w:ind w:left="720" w:hanging="360"/>
+      </w:pPr>
+      <w:rPr>
+        <w:rFonts w:ascii="Symbol" w:hAnsi="Symbol" w:hint="default"/>
+        <w:sz w:val="20"/>
+      </w:rPr>
+    </w:lvl>
+    <w:lvl w:ilvl="1" w:tentative="1">
+      <w:start w:val="1"/>
+      <w:numFmt w:val="bullet"/>
+      <w:lvlText w:val="o"/>
+      <w:lvlJc w:val="left"/>
+      <w:pPr>
+        <w:tabs>
+          <w:tab w:val="num" w:pos="1440"/>
+        </w:tabs>
+        <w:ind w:left="1440" w:hanging="360"/>
+      </w:pPr>
+      <w:rPr>
+        <w:rFonts w:ascii="Courier New" w:hAnsi="Courier New" w:hint="default"/>
+        <w:sz w:val="20"/>
+      </w:rPr>
+    </w:lvl>
+    <w:lvl w:ilvl="2" w:tentative="1">
+      <w:start w:val="1"/>
+      <w:numFmt w:val="bullet"/>
+      <w:lvlText w:val=""/>
+      <w:lvlJc w:val="left"/>
+      <w:pPr>
+        <w:tabs>
+          <w:tab w:val="num" w:pos="2160"/>
+        </w:tabs>
+        <w:ind w:left="2160" w:hanging="360"/>
+      </w:pPr>
+      <w:rPr>
+        <w:rFonts w:ascii="Wingdings" w:hAnsi="Wingdings" w:hint="default"/>
+        <w:sz w:val="20"/>
+      </w:rPr>
+    </w:lvl>
+    <w:lvl w:ilvl="3" w:tentative="1">
+      <w:start w:val="1"/>
+      <w:numFmt w:val="bullet"/>
+      <w:lvlText w:val=""/>
+      <w:lvlJc w:val="left"/>
+      <w:pPr>
+        <w:tabs>
+          <w:tab w:val="num" w:pos="2880"/>
+        </w:tabs>
+        <w:ind w:left="2880" w:hanging="360"/>
+      </w:pPr>
+      <w:rPr>
+        <w:rFonts w:ascii="Wingdings" w:hAnsi="Wingdings" w:hint="default"/>
+        <w:sz w:val="20"/>
+      </w:rPr>
+    </w:lvl>
+    <w:lvl w:ilvl="4" w:tentative="1">
+      <w:start w:val="1"/>
+      <w:numFmt w:val="bullet"/>
+      <w:lvlText w:val=""/>
+      <w:lvlJc w:val="left"/>
+      <w:pPr>
+        <w:tabs>
+          <w:tab w:val="num" w:pos="3600"/>
+        </w:tabs>
+        <w:ind w:left="3600" w:hanging="360"/>
+      </w:pPr>
+      <w:rPr>
+        <w:rFonts w:ascii="Wingdings" w:hAnsi="Wingdings" w:hint="default"/>
+        <w:sz w:val="20"/>
+      </w:rPr>
+    </w:lvl>
+    <w:lvl w:ilvl="5" w:tentative="1">
+      <w:start w:val="1"/>
+      <w:numFmt w:val="bullet"/>
+      <w:lvlText w:val=""/>
+      <w:lvlJc w:val="left"/>
+      <w:pPr>
+        <w:tabs>
+          <w:tab w:val="num" w:pos="4320"/>
+        </w:tabs>
+        <w:ind w:left="4320" w:hanging="360"/>
+      </w:pPr>
+      <w:rPr>
+        <w:rFonts w:ascii="Wingdings" w:hAnsi="Wingdings" w:hint="default"/>
+        <w:sz w:val="20"/>
+      </w:rPr>
+    </w:lvl>
+    <w:lvl w:ilvl="6" w:tentative="1">
+      <w:start w:val="1"/>
+      <w:numFmt w:val="bullet"/>
+      <w:lvlText w:val=""/>
+      <w:lvlJc w:val="left"/>
+      <w:pPr>
+        <w:tabs>
+          <w:tab w:val="num" w:pos="5040"/>
+        </w:tabs>
+        <w:ind w:left="5040" w:hanging="360"/>
+      </w:pPr>
+      <w:rPr>
+        <w:rFonts w:ascii="Wingdings" w:hAnsi="Wingdings" w:hint="default"/>
+        <w:sz w:val="20"/>
+      </w:rPr>
+    </w:lvl>
+    <w:lvl w:ilvl="7" w:tentative="1">
+      <w:start w:val="1"/>
+      <w:numFmt w:val="bullet"/>
+      <w:lvlText w:val=""/>
+      <w:lvlJc w:val="left"/>
+      <w:pPr>
+        <w:tabs>
+          <w:tab w:val="num" w:pos="5760"/>
+        </w:tabs>
+        <w:ind w:left="5760" w:hanging="360"/>
+      </w:pPr>
+      <w:rPr>
+        <w:rFonts w:ascii="Wingdings" w:hAnsi="Wingdings" w:hint="default"/>
+        <w:sz w:val="20"/>
+      </w:rPr>
+    </w:lvl>
+    <w:lvl w:ilvl="8" w:tentative="1">
+      <w:start w:val="1"/>
+      <w:numFmt w:val="bullet"/>
+      <w:lvlText w:val=""/>
+      <w:lvlJc w:val="left"/>
+      <w:pPr>
+        <w:tabs>
+          <w:tab w:val="num" w:pos="6480"/>
+        </w:tabs>
+        <w:ind w:left="6480" w:hanging="360"/>
+      </w:pPr>
+      <w:rPr>
+        <w:rFonts w:ascii="Wingdings" w:hAnsi="Wingdings" w:hint="default"/>
+        <w:sz w:val="20"/>
+      </w:rPr>
+    </w:lvl>
+  </w:abstractNum>
+  <w:num w:numId="1">
+    <w:abstractNumId w:val="0"/>
+  </w:num>
+</w:numbering>
 </file>
 
 <file path=word/styles.xml><?xml version="1.0" encoding="utf-8"?>
@@ -821,6 +1979,26 @@
     <w:name w:val="Normal"/>
     <w:qFormat/>
   </w:style>
+  <w:style w:type="paragraph" w:styleId="Ttulo3">
+    <w:name w:val="heading 3"/>
+    <w:basedOn w:val="Normal"/>
+    <w:link w:val="Ttulo3Car"/>
+    <w:uiPriority w:val="9"/>
+    <w:qFormat/>
+    <w:rsid w:val="003F5CB3"/>
+    <w:pPr>
+      <w:spacing w:before="100" w:beforeAutospacing="1" w:after="100" w:afterAutospacing="1" w:line="240" w:lineRule="auto"/>
+      <w:outlineLvl w:val="2"/>
+    </w:pPr>
+    <w:rPr>
+      <w:rFonts w:ascii="Times New Roman" w:eastAsia="Times New Roman" w:hAnsi="Times New Roman" w:cs="Times New Roman"/>
+      <w:b/>
+      <w:bCs/>
+      <w:sz w:val="27"/>
+      <w:szCs w:val="27"/>
+      <w:lang w:eastAsia="es-CO"/>
+    </w:rPr>
+  </w:style>
   <w:style w:type="character" w:default="1" w:styleId="Fuentedeprrafopredeter">
     <w:name w:val="Default Paragraph Font"/>
     <w:uiPriority w:val="1"/>
@@ -847,6 +2025,64 @@
     <w:uiPriority w:val="99"/>
     <w:semiHidden/>
     <w:unhideWhenUsed/>
+  </w:style>
+  <w:style w:type="paragraph" w:styleId="NormalWeb">
+    <w:name w:val="Normal (Web)"/>
+    <w:basedOn w:val="Normal"/>
+    <w:uiPriority w:val="99"/>
+    <w:unhideWhenUsed/>
+    <w:rsid w:val="00A63684"/>
+    <w:pPr>
+      <w:spacing w:before="100" w:beforeAutospacing="1" w:after="100" w:afterAutospacing="1" w:line="240" w:lineRule="auto"/>
+    </w:pPr>
+    <w:rPr>
+      <w:rFonts w:ascii="Times New Roman" w:eastAsia="Times New Roman" w:hAnsi="Times New Roman" w:cs="Times New Roman"/>
+      <w:sz w:val="24"/>
+      <w:szCs w:val="24"/>
+      <w:lang w:eastAsia="es-CO"/>
+    </w:rPr>
+  </w:style>
+  <w:style w:type="character" w:customStyle="1" w:styleId="Ttulo3Car">
+    <w:name w:val="Título 3 Car"/>
+    <w:basedOn w:val="Fuentedeprrafopredeter"/>
+    <w:link w:val="Ttulo3"/>
+    <w:uiPriority w:val="9"/>
+    <w:rsid w:val="003F5CB3"/>
+    <w:rPr>
+      <w:rFonts w:ascii="Times New Roman" w:eastAsia="Times New Roman" w:hAnsi="Times New Roman" w:cs="Times New Roman"/>
+      <w:b/>
+      <w:bCs/>
+      <w:sz w:val="27"/>
+      <w:szCs w:val="27"/>
+      <w:lang w:eastAsia="es-CO"/>
+    </w:rPr>
+  </w:style>
+  <w:style w:type="character" w:styleId="Hipervnculo">
+    <w:name w:val="Hyperlink"/>
+    <w:basedOn w:val="Fuentedeprrafopredeter"/>
+    <w:uiPriority w:val="99"/>
+    <w:unhideWhenUsed/>
+    <w:rsid w:val="003F5CB3"/>
+    <w:rPr>
+      <w:color w:val="0000FF"/>
+      <w:u w:val="single"/>
+    </w:rPr>
+  </w:style>
+  <w:style w:type="character" w:customStyle="1" w:styleId="tlid-translation">
+    <w:name w:val="tlid-translation"/>
+    <w:basedOn w:val="Fuentedeprrafopredeter"/>
+    <w:rsid w:val="002E0F98"/>
+  </w:style>
+  <w:style w:type="character" w:styleId="Textoennegrita">
+    <w:name w:val="Strong"/>
+    <w:basedOn w:val="Fuentedeprrafopredeter"/>
+    <w:uiPriority w:val="22"/>
+    <w:qFormat/>
+    <w:rsid w:val="00AF7212"/>
+    <w:rPr>
+      <w:b/>
+      <w:bCs/>
+    </w:rPr>
   </w:style>
 </w:styles>
 </file>

</xml_diff>

<commit_message>
Terminé la introducción y definí parámetros del cuerpo del trabajo
</commit_message>
<xml_diff>
--- a/Informe.docx
+++ b/Informe.docx
@@ -4,210 +4,181 @@
   <w:body>
     <w:p>
       <w:pPr>
-        <w:shd w:val="clear" w:color="auto" w:fill="FFFFFF"/>
-        <w:spacing w:before="120" w:after="60" w:line="240" w:lineRule="auto"/>
-        <w:ind w:left="240" w:right="240"/>
-        <w:outlineLvl w:val="2"/>
-        <w:rPr>
-          <w:rFonts w:ascii="Times New Roman" w:eastAsia="Times New Roman" w:hAnsi="Times New Roman" w:cs="Times New Roman"/>
-          <w:b/>
-          <w:bCs/>
-          <w:color w:val="333333"/>
-          <w:sz w:val="24"/>
-          <w:szCs w:val="24"/>
-          <w:lang w:eastAsia="es-CO"/>
-        </w:rPr>
-      </w:pPr>
-      <w:r>
-        <w:rPr>
-          <w:rFonts w:ascii="Times New Roman" w:eastAsia="Times New Roman" w:hAnsi="Times New Roman" w:cs="Times New Roman"/>
-          <w:b/>
-          <w:bCs/>
-          <w:color w:val="333333"/>
-          <w:sz w:val="24"/>
-          <w:szCs w:val="24"/>
-          <w:lang w:eastAsia="es-CO"/>
-        </w:rPr>
-        <w:t>LA INTRODUCCIÓN</w:t>
-      </w:r>
-    </w:p>
-    <w:p>
-      <w:pPr>
-        <w:shd w:val="clear" w:color="auto" w:fill="FFFFFF"/>
-        <w:spacing w:after="0" w:line="240" w:lineRule="auto"/>
-        <w:rPr>
-          <w:rFonts w:ascii="Times New Roman" w:eastAsia="Times New Roman" w:hAnsi="Times New Roman" w:cs="Times New Roman"/>
-          <w:color w:val="333333"/>
-          <w:sz w:val="24"/>
-          <w:szCs w:val="24"/>
-          <w:lang w:eastAsia="es-CO"/>
-        </w:rPr>
-      </w:pPr>
-      <w:r>
-        <w:rPr>
-          <w:rFonts w:ascii="Times New Roman" w:eastAsia="Times New Roman" w:hAnsi="Times New Roman" w:cs="Times New Roman"/>
-          <w:color w:val="333333"/>
-          <w:sz w:val="24"/>
-          <w:szCs w:val="24"/>
-          <w:lang w:eastAsia="es-CO"/>
-        </w:rPr>
-        <w:t>La introducción de un informe es la primera vez que el lector conocerá de la situación a tratar. Por esta razón, debe responder a las preguntas:</w:t>
-      </w:r>
-    </w:p>
-    <w:p>
-      <w:pPr>
-        <w:numPr>
-          <w:ilvl w:val="0"/>
-          <w:numId w:val="1"/>
-        </w:numPr>
-        <w:shd w:val="clear" w:color="auto" w:fill="FFFFFF"/>
-        <w:spacing w:before="60" w:after="0" w:line="240" w:lineRule="auto"/>
-        <w:ind w:left="84"/>
-        <w:rPr>
-          <w:rFonts w:ascii="Times New Roman" w:eastAsia="Times New Roman" w:hAnsi="Times New Roman" w:cs="Times New Roman"/>
-          <w:color w:val="333333"/>
-          <w:sz w:val="24"/>
-          <w:szCs w:val="24"/>
-          <w:lang w:eastAsia="es-CO"/>
-        </w:rPr>
-      </w:pPr>
-      <w:r>
-        <w:rPr>
-          <w:rFonts w:ascii="Times New Roman" w:eastAsia="Times New Roman" w:hAnsi="Times New Roman" w:cs="Times New Roman"/>
-          <w:color w:val="333333"/>
-          <w:sz w:val="24"/>
-          <w:szCs w:val="24"/>
-          <w:lang w:eastAsia="es-CO"/>
-        </w:rPr>
-        <w:t>¿Qué tema es tratado en el informe?</w:t>
-      </w:r>
-    </w:p>
-    <w:p>
-      <w:pPr>
-        <w:numPr>
-          <w:ilvl w:val="0"/>
-          <w:numId w:val="1"/>
-        </w:numPr>
-        <w:shd w:val="clear" w:color="auto" w:fill="FFFFFF"/>
-        <w:spacing w:before="60" w:after="0" w:line="240" w:lineRule="auto"/>
-        <w:ind w:left="84"/>
-        <w:rPr>
-          <w:rFonts w:ascii="Times New Roman" w:eastAsia="Times New Roman" w:hAnsi="Times New Roman" w:cs="Times New Roman"/>
-          <w:color w:val="333333"/>
-          <w:sz w:val="24"/>
-          <w:szCs w:val="24"/>
-          <w:lang w:eastAsia="es-CO"/>
-        </w:rPr>
-      </w:pPr>
-      <w:r>
-        <w:rPr>
-          <w:rFonts w:ascii="Times New Roman" w:eastAsia="Times New Roman" w:hAnsi="Times New Roman" w:cs="Times New Roman"/>
-          <w:color w:val="333333"/>
-          <w:sz w:val="24"/>
-          <w:szCs w:val="24"/>
-          <w:lang w:eastAsia="es-CO"/>
-        </w:rPr>
-        <w:t>¿Por qué se ha tratado esta situación?</w:t>
-      </w:r>
-    </w:p>
-    <w:p>
-      <w:pPr>
-        <w:numPr>
-          <w:ilvl w:val="0"/>
-          <w:numId w:val="1"/>
-        </w:numPr>
-        <w:shd w:val="clear" w:color="auto" w:fill="FFFFFF"/>
-        <w:spacing w:before="60" w:after="0" w:line="240" w:lineRule="auto"/>
-        <w:ind w:left="84"/>
-        <w:rPr>
-          <w:rFonts w:ascii="Times New Roman" w:eastAsia="Times New Roman" w:hAnsi="Times New Roman" w:cs="Times New Roman"/>
-          <w:color w:val="333333"/>
-          <w:sz w:val="24"/>
-          <w:szCs w:val="24"/>
-          <w:lang w:eastAsia="es-CO"/>
-        </w:rPr>
-      </w:pPr>
-      <w:r>
-        <w:rPr>
-          <w:rFonts w:ascii="Times New Roman" w:eastAsia="Times New Roman" w:hAnsi="Times New Roman" w:cs="Times New Roman"/>
-          <w:color w:val="333333"/>
-          <w:sz w:val="24"/>
-          <w:szCs w:val="24"/>
-          <w:lang w:eastAsia="es-CO"/>
-        </w:rPr>
-        <w:t>¿Para qué o con qué objetivo se ha hecho esta investigación?</w:t>
-      </w:r>
-    </w:p>
-    <w:p>
-      <w:pPr>
-        <w:numPr>
-          <w:ilvl w:val="0"/>
-          <w:numId w:val="1"/>
-        </w:numPr>
-        <w:shd w:val="clear" w:color="auto" w:fill="FFFFFF"/>
-        <w:spacing w:before="60" w:after="0" w:line="240" w:lineRule="auto"/>
-        <w:ind w:left="84"/>
-        <w:rPr>
-          <w:rFonts w:ascii="Times New Roman" w:eastAsia="Times New Roman" w:hAnsi="Times New Roman" w:cs="Times New Roman"/>
-          <w:color w:val="333333"/>
-          <w:sz w:val="24"/>
-          <w:szCs w:val="24"/>
-          <w:lang w:eastAsia="es-CO"/>
-        </w:rPr>
-      </w:pPr>
-      <w:r>
-        <w:rPr>
-          <w:rFonts w:ascii="Times New Roman" w:eastAsia="Times New Roman" w:hAnsi="Times New Roman" w:cs="Times New Roman"/>
-          <w:color w:val="333333"/>
-          <w:sz w:val="24"/>
-          <w:szCs w:val="24"/>
-          <w:lang w:eastAsia="es-CO"/>
-        </w:rPr>
-        <w:t>¿Con qué métodos o herramientas se ha elaborado la investigación?</w:t>
-      </w:r>
-    </w:p>
-    <w:p>
-      <w:pPr>
-        <w:shd w:val="clear" w:color="auto" w:fill="FFFFFF"/>
-        <w:spacing w:after="0" w:line="240" w:lineRule="auto"/>
-        <w:rPr>
-          <w:rFonts w:ascii="Times New Roman" w:eastAsia="Times New Roman" w:hAnsi="Times New Roman" w:cs="Times New Roman"/>
-          <w:color w:val="333333"/>
-          <w:sz w:val="24"/>
-          <w:szCs w:val="24"/>
-          <w:lang w:eastAsia="es-CO"/>
-        </w:rPr>
-      </w:pPr>
-      <w:r>
-        <w:rPr>
-          <w:rFonts w:ascii="Times New Roman" w:eastAsia="Times New Roman" w:hAnsi="Times New Roman" w:cs="Times New Roman"/>
-          <w:color w:val="333333"/>
-          <w:sz w:val="24"/>
-          <w:szCs w:val="24"/>
-          <w:lang w:eastAsia="es-CO"/>
-        </w:rPr>
-        <w:t>Además, al finalizar de leer la introducción, el lector también debe tener claro cómo se ha organizado la investigación y el orden en el que se le presentarán los hechos.</w:t>
-      </w:r>
-    </w:p>
-    <w:p>
-      <w:pPr>
-        <w:rPr>
-          <w:rFonts w:ascii="Times New Roman" w:hAnsi="Times New Roman" w:cs="Times New Roman"/>
-          <w:spacing w:val="5"/>
-          <w:sz w:val="24"/>
-          <w:szCs w:val="24"/>
-        </w:rPr>
-      </w:pPr>
-    </w:p>
-    <w:p>
-      <w:pPr>
-        <w:rPr>
-          <w:rFonts w:ascii="Times New Roman" w:hAnsi="Times New Roman" w:cs="Times New Roman"/>
-          <w:spacing w:val="5"/>
-          <w:sz w:val="24"/>
-          <w:szCs w:val="24"/>
-        </w:rPr>
-      </w:pPr>
+        <w:rPr>
+          <w:rFonts w:ascii="Times New Roman" w:hAnsi="Times New Roman" w:cs="Times New Roman"/>
+          <w:spacing w:val="5"/>
+          <w:sz w:val="24"/>
+          <w:szCs w:val="24"/>
+        </w:rPr>
+      </w:pPr>
+      <w:r>
+        <w:rPr>
+          <w:rFonts w:ascii="Times New Roman" w:hAnsi="Times New Roman" w:cs="Times New Roman"/>
+          <w:spacing w:val="5"/>
+          <w:sz w:val="24"/>
+          <w:szCs w:val="24"/>
+        </w:rPr>
+        <w:t xml:space="preserve">- </w:t>
+      </w:r>
+      <w:r>
+        <w:rPr>
+          <w:rFonts w:ascii="Times New Roman" w:hAnsi="Times New Roman" w:cs="Times New Roman"/>
+          <w:spacing w:val="5"/>
+          <w:sz w:val="24"/>
+          <w:szCs w:val="24"/>
+        </w:rPr>
+        <w:t>T</w:t>
+      </w:r>
+      <w:r>
+        <w:rPr>
+          <w:rFonts w:ascii="Times New Roman" w:hAnsi="Times New Roman" w:cs="Times New Roman"/>
+          <w:spacing w:val="5"/>
+          <w:sz w:val="24"/>
+          <w:szCs w:val="24"/>
+        </w:rPr>
+        <w:t>res páginas.</w:t>
+      </w:r>
+    </w:p>
+    <w:p>
+      <w:pPr>
+        <w:rPr>
+          <w:rFonts w:ascii="Times New Roman" w:hAnsi="Times New Roman" w:cs="Times New Roman"/>
+          <w:spacing w:val="5"/>
+          <w:sz w:val="24"/>
+          <w:szCs w:val="24"/>
+        </w:rPr>
+      </w:pPr>
+      <w:r>
+        <w:rPr>
+          <w:rFonts w:ascii="Times New Roman" w:hAnsi="Times New Roman" w:cs="Times New Roman"/>
+          <w:spacing w:val="5"/>
+          <w:sz w:val="24"/>
+          <w:szCs w:val="24"/>
+        </w:rPr>
+        <w:t>- Incluir bibliografía de las fuentes de información y referencia</w:t>
+      </w:r>
+      <w:r>
+        <w:rPr>
+          <w:rFonts w:ascii="Times New Roman" w:hAnsi="Times New Roman" w:cs="Times New Roman"/>
+          <w:spacing w:val="5"/>
+          <w:sz w:val="24"/>
+          <w:szCs w:val="24"/>
+        </w:rPr>
+        <w:t>.</w:t>
+      </w:r>
+    </w:p>
+    <w:p>
+      <w:pPr>
+        <w:rPr>
+          <w:rFonts w:ascii="Times New Roman" w:hAnsi="Times New Roman" w:cs="Times New Roman"/>
+          <w:spacing w:val="5"/>
+          <w:sz w:val="24"/>
+          <w:szCs w:val="24"/>
+        </w:rPr>
+      </w:pPr>
+      <w:r>
+        <w:rPr>
+          <w:rFonts w:ascii="Times New Roman" w:hAnsi="Times New Roman" w:cs="Times New Roman"/>
+          <w:spacing w:val="5"/>
+          <w:sz w:val="24"/>
+          <w:szCs w:val="24"/>
+        </w:rPr>
+        <w:t xml:space="preserve">- </w:t>
+      </w:r>
+      <w:r>
+        <w:rPr>
+          <w:rFonts w:ascii="Times New Roman" w:hAnsi="Times New Roman" w:cs="Times New Roman"/>
+          <w:spacing w:val="5"/>
+          <w:sz w:val="24"/>
+          <w:szCs w:val="24"/>
+        </w:rPr>
+        <w:t xml:space="preserve">Avance </w:t>
+      </w:r>
+      <w:r>
+        <w:rPr>
+          <w:rFonts w:ascii="Times New Roman" w:hAnsi="Times New Roman" w:cs="Times New Roman"/>
+          <w:spacing w:val="5"/>
+          <w:sz w:val="24"/>
+          <w:szCs w:val="24"/>
+        </w:rPr>
+        <w:t>del proyecto a través de un repositorio.</w:t>
+      </w:r>
+    </w:p>
+    <w:p>
+      <w:pPr>
+        <w:rPr>
+          <w:rFonts w:ascii="Times New Roman" w:hAnsi="Times New Roman" w:cs="Times New Roman"/>
+          <w:spacing w:val="5"/>
+          <w:sz w:val="24"/>
+          <w:szCs w:val="24"/>
+        </w:rPr>
+      </w:pPr>
+      <w:r>
+        <w:rPr>
+          <w:rFonts w:ascii="Times New Roman" w:hAnsi="Times New Roman" w:cs="Times New Roman"/>
+          <w:spacing w:val="5"/>
+          <w:sz w:val="24"/>
+          <w:szCs w:val="24"/>
+        </w:rPr>
+        <w:t>- Mostrar un ejemplo de interrupción usando la plataforma Arduino. Adjuntar código fuente de la implementación en Arduino.</w:t>
+      </w:r>
+    </w:p>
+    <w:p>
+      <w:pPr>
+        <w:rPr>
+          <w:rFonts w:ascii="Times New Roman" w:hAnsi="Times New Roman" w:cs="Times New Roman"/>
+          <w:spacing w:val="5"/>
+          <w:sz w:val="24"/>
+          <w:szCs w:val="24"/>
+        </w:rPr>
+      </w:pPr>
+      <w:r>
+        <w:rPr>
+          <w:rFonts w:ascii="Times New Roman" w:hAnsi="Times New Roman" w:cs="Times New Roman"/>
+          <w:spacing w:val="5"/>
+          <w:sz w:val="24"/>
+          <w:szCs w:val="24"/>
+        </w:rPr>
+        <w:t xml:space="preserve">- Usar </w:t>
+      </w:r>
+      <w:r>
+        <w:rPr>
+          <w:rFonts w:ascii="Times New Roman" w:hAnsi="Times New Roman" w:cs="Times New Roman"/>
+          <w:spacing w:val="5"/>
+          <w:sz w:val="24"/>
+          <w:szCs w:val="24"/>
+        </w:rPr>
+        <w:t>L</w:t>
+      </w:r>
+      <w:r>
+        <w:rPr>
+          <w:rFonts w:ascii="Times New Roman" w:hAnsi="Times New Roman" w:cs="Times New Roman"/>
+          <w:spacing w:val="5"/>
+          <w:sz w:val="24"/>
+          <w:szCs w:val="24"/>
+        </w:rPr>
+        <w:t xml:space="preserve">atex para la generación del documento. Adjuntar enlace al repositorio donde estarán las fuentes del documento (archivos .tex, figuras, etc) y el .pdf con el documento final. </w:t>
+      </w:r>
+    </w:p>
+    <w:p>
+      <w:pPr>
+        <w:rPr>
+          <w:rFonts w:ascii="Times New Roman" w:hAnsi="Times New Roman" w:cs="Times New Roman"/>
+          <w:spacing w:val="5"/>
+          <w:sz w:val="24"/>
+          <w:szCs w:val="24"/>
+        </w:rPr>
+      </w:pPr>
+      <w:r>
+        <w:rPr>
+          <w:rFonts w:ascii="Times New Roman" w:hAnsi="Times New Roman" w:cs="Times New Roman"/>
+          <w:spacing w:val="5"/>
+          <w:sz w:val="24"/>
+          <w:szCs w:val="24"/>
+          <w:highlight w:val="magenta"/>
+        </w:rPr>
+        <w:t>------------------------------------------------------</w:t>
+      </w:r>
     </w:p>
     <w:p>
       <w:pPr>
@@ -218,7 +189,6 @@
         <w:rPr>
           <w:b/>
           <w:bCs/>
-          <w:color w:val="333333"/>
           <w:shd w:val="clear" w:color="auto" w:fill="FFFFFF"/>
         </w:rPr>
       </w:pPr>
@@ -226,7 +196,6 @@
         <w:rPr>
           <w:b/>
           <w:bCs/>
-          <w:color w:val="333333"/>
           <w:shd w:val="clear" w:color="auto" w:fill="FFFFFF"/>
         </w:rPr>
         <w:t>INTRODUCCIÓN</w:t>
@@ -495,23 +464,7 @@
           <w:sz w:val="24"/>
           <w:szCs w:val="24"/>
         </w:rPr>
-        <w:t xml:space="preserve"> actúa como la </w:t>
-      </w:r>
-      <w:r>
-        <w:rPr>
-          <w:rFonts w:ascii="Times New Roman" w:hAnsi="Times New Roman" w:cs="Times New Roman"/>
-          <w:sz w:val="24"/>
-          <w:szCs w:val="24"/>
-        </w:rPr>
-        <w:t>unidad central de procesamiento</w:t>
-      </w:r>
-      <w:r>
-        <w:rPr>
-          <w:rFonts w:ascii="Times New Roman" w:hAnsi="Times New Roman" w:cs="Times New Roman"/>
-          <w:sz w:val="24"/>
-          <w:szCs w:val="24"/>
-        </w:rPr>
-        <w:t xml:space="preserve"> de la máquina.</w:t>
+        <w:t xml:space="preserve"> actúa como la unidad central de procesamiento de la máquina.</w:t>
       </w:r>
       <w:r>
         <w:rPr>
@@ -667,64 +620,601 @@
           <w:rFonts w:ascii="Times New Roman" w:hAnsi="Times New Roman" w:cs="Times New Roman"/>
           <w:sz w:val="24"/>
           <w:szCs w:val="24"/>
+        </w:rPr>
+      </w:pPr>
+      <w:r>
+        <w:rPr>
+          <w:rFonts w:ascii="Times New Roman" w:hAnsi="Times New Roman" w:cs="Times New Roman"/>
+          <w:sz w:val="24"/>
+          <w:szCs w:val="24"/>
+        </w:rPr>
+        <w:t xml:space="preserve">Aquel tipo de funciones </w:t>
+      </w:r>
+      <w:r>
+        <w:rPr>
+          <w:rFonts w:ascii="Times New Roman" w:hAnsi="Times New Roman" w:cs="Times New Roman"/>
+          <w:sz w:val="24"/>
+          <w:szCs w:val="24"/>
+        </w:rPr>
+        <w:t>que altera</w:t>
+      </w:r>
+      <w:r>
+        <w:rPr>
+          <w:rFonts w:ascii="Times New Roman" w:hAnsi="Times New Roman" w:cs="Times New Roman"/>
+          <w:sz w:val="24"/>
+          <w:szCs w:val="24"/>
+        </w:rPr>
+        <w:t>n</w:t>
+      </w:r>
+      <w:r>
+        <w:rPr>
+          <w:rFonts w:ascii="Times New Roman" w:hAnsi="Times New Roman" w:cs="Times New Roman"/>
+          <w:sz w:val="24"/>
+          <w:szCs w:val="24"/>
+        </w:rPr>
+        <w:t xml:space="preserve"> el orden de instrucciones principales, </w:t>
+      </w:r>
+      <w:r>
+        <w:rPr>
+          <w:rFonts w:ascii="Times New Roman" w:hAnsi="Times New Roman" w:cs="Times New Roman"/>
+          <w:sz w:val="24"/>
+          <w:szCs w:val="24"/>
+        </w:rPr>
+        <w:t>se efectúa</w:t>
+      </w:r>
+      <w:r>
+        <w:rPr>
+          <w:rFonts w:ascii="Times New Roman" w:hAnsi="Times New Roman" w:cs="Times New Roman"/>
+          <w:sz w:val="24"/>
+          <w:szCs w:val="24"/>
+        </w:rPr>
+        <w:t>n</w:t>
+      </w:r>
+      <w:r>
+        <w:rPr>
+          <w:rFonts w:ascii="Times New Roman" w:hAnsi="Times New Roman" w:cs="Times New Roman"/>
+          <w:sz w:val="24"/>
+          <w:szCs w:val="24"/>
+        </w:rPr>
+        <w:t xml:space="preserve"> gracias a las interrupciones en el microprocesador.</w:t>
+      </w:r>
+      <w:r>
+        <w:rPr>
+          <w:rFonts w:ascii="Times New Roman" w:hAnsi="Times New Roman" w:cs="Times New Roman"/>
+          <w:sz w:val="24"/>
+          <w:szCs w:val="24"/>
+        </w:rPr>
+        <w:t xml:space="preserve"> Es decir, mediante el mecanismo que permite llevar a cabo un evento asíncrono que cumple con una serie de condiciones para que se ejecute en un determinado instante.</w:t>
+      </w:r>
+    </w:p>
+    <w:p>
+      <w:pPr>
+        <w:autoSpaceDE w:val="0"/>
+        <w:autoSpaceDN w:val="0"/>
+        <w:adjustRightInd w:val="0"/>
+        <w:spacing w:after="0"/>
+        <w:jc w:val="both"/>
+        <w:rPr>
+          <w:rFonts w:ascii="Times New Roman" w:hAnsi="Times New Roman" w:cs="Times New Roman"/>
+          <w:sz w:val="24"/>
+          <w:szCs w:val="24"/>
           <w:u w:val="single"/>
         </w:rPr>
       </w:pPr>
-      <w:r>
-        <w:rPr>
-          <w:rFonts w:ascii="Times New Roman" w:hAnsi="Times New Roman" w:cs="Times New Roman"/>
-          <w:sz w:val="24"/>
-          <w:szCs w:val="24"/>
-        </w:rPr>
-        <w:t xml:space="preserve">Aquel tipo de funciones </w:t>
-      </w:r>
-      <w:r>
-        <w:rPr>
-          <w:rFonts w:ascii="Times New Roman" w:hAnsi="Times New Roman" w:cs="Times New Roman"/>
-          <w:sz w:val="24"/>
-          <w:szCs w:val="24"/>
-        </w:rPr>
-        <w:t xml:space="preserve">que altera el orden de instrucciones principales, </w:t>
-      </w:r>
-      <w:r>
-        <w:rPr>
-          <w:rFonts w:ascii="Times New Roman" w:hAnsi="Times New Roman" w:cs="Times New Roman"/>
-          <w:sz w:val="24"/>
-          <w:szCs w:val="24"/>
-        </w:rPr>
-        <w:t>se efectúa</w:t>
-      </w:r>
-      <w:r>
-        <w:rPr>
-          <w:rFonts w:ascii="Times New Roman" w:hAnsi="Times New Roman" w:cs="Times New Roman"/>
-          <w:sz w:val="24"/>
-          <w:szCs w:val="24"/>
-        </w:rPr>
-        <w:t>n</w:t>
-      </w:r>
-      <w:r>
-        <w:rPr>
-          <w:rFonts w:ascii="Times New Roman" w:hAnsi="Times New Roman" w:cs="Times New Roman"/>
-          <w:sz w:val="24"/>
-          <w:szCs w:val="24"/>
-        </w:rPr>
-        <w:t xml:space="preserve"> gracias a las interrupciones en el microprocesador.</w:t>
-      </w:r>
-      <w:r>
-        <w:rPr>
-          <w:rFonts w:ascii="Times New Roman" w:hAnsi="Times New Roman" w:cs="Times New Roman"/>
-          <w:sz w:val="24"/>
-          <w:szCs w:val="24"/>
-        </w:rPr>
-        <w:t xml:space="preserve"> Es decir, mediante el mecanismo </w:t>
-      </w:r>
-      <w:r>
-        <w:rPr>
-          <w:rFonts w:ascii="Times New Roman" w:hAnsi="Times New Roman" w:cs="Times New Roman"/>
-          <w:sz w:val="24"/>
-          <w:szCs w:val="24"/>
-        </w:rPr>
-        <w:t>que permite llevar a cabo un evento asíncrono que cumple con una serie de condiciones para que se ejecute en un determinado instante.</w:t>
+    </w:p>
+    <w:p>
+      <w:pPr>
+        <w:autoSpaceDE w:val="0"/>
+        <w:autoSpaceDN w:val="0"/>
+        <w:adjustRightInd w:val="0"/>
+        <w:spacing w:after="0" w:line="276" w:lineRule="auto"/>
+        <w:jc w:val="both"/>
+        <w:rPr>
+          <w:rFonts w:ascii="Times New Roman" w:hAnsi="Times New Roman" w:cs="Times New Roman"/>
+          <w:sz w:val="24"/>
+          <w:szCs w:val="24"/>
+        </w:rPr>
+      </w:pPr>
+      <w:r>
+        <w:rPr>
+          <w:rFonts w:ascii="Times New Roman" w:hAnsi="Times New Roman" w:cs="Times New Roman"/>
+          <w:sz w:val="24"/>
+          <w:szCs w:val="24"/>
+        </w:rPr>
+        <w:t>Teniendo en cuenta que en estos últimos años l</w:t>
+      </w:r>
+      <w:r>
+        <w:rPr>
+          <w:rFonts w:ascii="Times New Roman" w:hAnsi="Times New Roman" w:cs="Times New Roman"/>
+          <w:sz w:val="24"/>
+          <w:szCs w:val="24"/>
+        </w:rPr>
+        <w:t>os microprocesadores forman parte de la</w:t>
+      </w:r>
+      <w:r>
+        <w:rPr>
+          <w:rFonts w:ascii="Times New Roman" w:hAnsi="Times New Roman" w:cs="Times New Roman"/>
+          <w:sz w:val="24"/>
+          <w:szCs w:val="24"/>
+        </w:rPr>
+        <w:t xml:space="preserve"> </w:t>
+      </w:r>
+      <w:r>
+        <w:rPr>
+          <w:rFonts w:ascii="Times New Roman" w:hAnsi="Times New Roman" w:cs="Times New Roman"/>
+          <w:sz w:val="24"/>
+          <w:szCs w:val="24"/>
+        </w:rPr>
+        <w:t xml:space="preserve">mayoría de los elementos con los que </w:t>
+      </w:r>
+      <w:r>
+        <w:rPr>
+          <w:rFonts w:ascii="Times New Roman" w:hAnsi="Times New Roman" w:cs="Times New Roman"/>
+          <w:sz w:val="24"/>
+          <w:szCs w:val="24"/>
+        </w:rPr>
+        <w:t>se interactúa</w:t>
+      </w:r>
+      <w:r>
+        <w:rPr>
+          <w:rFonts w:ascii="Times New Roman" w:hAnsi="Times New Roman" w:cs="Times New Roman"/>
+          <w:sz w:val="24"/>
+          <w:szCs w:val="24"/>
+        </w:rPr>
+        <w:t xml:space="preserve"> día a día, es de gran importancia aprender cómo es el funcionamiento de estos elementos denominados por muchos como el “cerebro” de las máquinas. </w:t>
+      </w:r>
+      <w:r>
+        <w:rPr>
+          <w:rFonts w:ascii="Times New Roman" w:hAnsi="Times New Roman" w:cs="Times New Roman"/>
+          <w:sz w:val="24"/>
+          <w:szCs w:val="24"/>
+        </w:rPr>
+        <w:t>Por consiguiente,</w:t>
+      </w:r>
+      <w:r>
+        <w:rPr>
+          <w:rFonts w:ascii="Times New Roman" w:hAnsi="Times New Roman" w:cs="Times New Roman"/>
+          <w:sz w:val="24"/>
+          <w:szCs w:val="24"/>
+        </w:rPr>
+        <w:t xml:space="preserve"> es necesario comenzar </w:t>
+      </w:r>
+      <w:r>
+        <w:rPr>
+          <w:rFonts w:ascii="Times New Roman" w:hAnsi="Times New Roman" w:cs="Times New Roman"/>
+          <w:sz w:val="24"/>
+          <w:szCs w:val="24"/>
+        </w:rPr>
+        <w:t xml:space="preserve">con </w:t>
+      </w:r>
+      <w:r>
+        <w:rPr>
+          <w:rFonts w:ascii="Times New Roman" w:hAnsi="Times New Roman" w:cs="Times New Roman"/>
+          <w:sz w:val="24"/>
+          <w:szCs w:val="24"/>
+        </w:rPr>
+        <w:t xml:space="preserve">las interrupciones </w:t>
+      </w:r>
+      <w:r>
+        <w:rPr>
+          <w:rFonts w:ascii="Times New Roman" w:hAnsi="Times New Roman" w:cs="Times New Roman"/>
+          <w:sz w:val="24"/>
+          <w:szCs w:val="24"/>
+        </w:rPr>
+        <w:t xml:space="preserve">ya que es </w:t>
+      </w:r>
+      <w:r>
+        <w:rPr>
+          <w:rFonts w:ascii="Times New Roman" w:hAnsi="Times New Roman" w:cs="Times New Roman"/>
+          <w:sz w:val="24"/>
+          <w:szCs w:val="24"/>
+        </w:rPr>
+        <w:t xml:space="preserve">uno de los mecanismos más potentes </w:t>
+      </w:r>
+      <w:r>
+        <w:rPr>
+          <w:rFonts w:ascii="Times New Roman" w:hAnsi="Times New Roman" w:cs="Times New Roman"/>
+          <w:sz w:val="24"/>
+          <w:szCs w:val="24"/>
+        </w:rPr>
+        <w:t xml:space="preserve">que está presente en </w:t>
+      </w:r>
+      <w:r>
+        <w:rPr>
+          <w:rFonts w:ascii="Times New Roman" w:hAnsi="Times New Roman" w:cs="Times New Roman"/>
+          <w:sz w:val="24"/>
+          <w:szCs w:val="24"/>
+        </w:rPr>
+        <w:t>los microprocesadores</w:t>
+      </w:r>
+      <w:r>
+        <w:rPr>
+          <w:rFonts w:ascii="Times New Roman" w:hAnsi="Times New Roman" w:cs="Times New Roman"/>
+          <w:sz w:val="24"/>
+          <w:szCs w:val="24"/>
+        </w:rPr>
+        <w:t>, debido a que</w:t>
+      </w:r>
+      <w:r>
+        <w:rPr>
+          <w:rFonts w:ascii="Times New Roman" w:hAnsi="Times New Roman" w:cs="Times New Roman"/>
+          <w:sz w:val="24"/>
+          <w:szCs w:val="24"/>
+        </w:rPr>
+        <w:t xml:space="preserve"> </w:t>
+      </w:r>
+      <w:r>
+        <w:rPr>
+          <w:rFonts w:ascii="Times New Roman" w:hAnsi="Times New Roman" w:cs="Times New Roman"/>
+          <w:sz w:val="24"/>
+          <w:szCs w:val="24"/>
+        </w:rPr>
+        <w:t xml:space="preserve">sin las interrupciones no sería posible </w:t>
+      </w:r>
+      <w:r>
+        <w:rPr>
+          <w:rFonts w:ascii="Times New Roman" w:hAnsi="Times New Roman" w:cs="Times New Roman"/>
+          <w:sz w:val="24"/>
+          <w:szCs w:val="24"/>
+        </w:rPr>
+        <w:t xml:space="preserve">realizar ciertas acciones y hacer mejoras a los programas de los dispositivos. </w:t>
+      </w:r>
+    </w:p>
+    <w:p>
+      <w:pPr>
+        <w:autoSpaceDE w:val="0"/>
+        <w:autoSpaceDN w:val="0"/>
+        <w:adjustRightInd w:val="0"/>
+        <w:spacing w:after="0" w:line="276" w:lineRule="auto"/>
+        <w:jc w:val="both"/>
+        <w:rPr>
+          <w:rFonts w:ascii="Times New Roman" w:hAnsi="Times New Roman" w:cs="Times New Roman"/>
+          <w:sz w:val="24"/>
+          <w:szCs w:val="24"/>
+        </w:rPr>
+      </w:pPr>
+    </w:p>
+    <w:p>
+      <w:pPr>
+        <w:pStyle w:val="NormalWeb"/>
+        <w:shd w:val="clear" w:color="auto" w:fill="FFFFFF"/>
+        <w:spacing w:before="0" w:beforeAutospacing="0" w:line="276" w:lineRule="auto"/>
+        <w:jc w:val="both"/>
+      </w:pPr>
+      <w:r>
+        <w:t xml:space="preserve">Para este trabajo se toma de </w:t>
+      </w:r>
+      <w:r>
+        <w:t xml:space="preserve">referencia un conjunto de documentos y páginas web con información verídica, donde los autores explican desde diferentes puntos </w:t>
+      </w:r>
+      <w:r>
+        <w:t xml:space="preserve">las interrupciones </w:t>
+      </w:r>
+      <w:r>
+        <w:lastRenderedPageBreak/>
+        <w:t>a nivel de los microprocesadores y realizan ejemplos respecto a ese</w:t>
+      </w:r>
+      <w:r>
+        <w:t xml:space="preserve"> asunto</w:t>
+      </w:r>
+      <w:r>
+        <w:t>.</w:t>
+      </w:r>
+      <w:r>
+        <w:t xml:space="preserve"> Por otra parte, cabe resaltar que el tema se aborda de manera expositiva, retomando una parte de la historia de ese mecanismo y concluyendo en la importancia de éste.</w:t>
+      </w:r>
+    </w:p>
+    <w:p>
+      <w:pPr>
+        <w:autoSpaceDE w:val="0"/>
+        <w:autoSpaceDN w:val="0"/>
+        <w:adjustRightInd w:val="0"/>
+        <w:spacing w:after="0"/>
+        <w:jc w:val="both"/>
+        <w:rPr>
+          <w:rFonts w:ascii="Times New Roman" w:hAnsi="Times New Roman" w:cs="Times New Roman"/>
+          <w:sz w:val="24"/>
+          <w:szCs w:val="24"/>
+          <w:highlight w:val="magenta"/>
+        </w:rPr>
+      </w:pPr>
+      <w:r>
+        <w:rPr>
+          <w:rFonts w:ascii="Times New Roman" w:hAnsi="Times New Roman" w:cs="Times New Roman"/>
+          <w:sz w:val="24"/>
+          <w:szCs w:val="24"/>
+          <w:highlight w:val="magenta"/>
+        </w:rPr>
+        <w:t>………………………………………………………………………………………………</w:t>
+      </w:r>
+    </w:p>
+    <w:p>
+      <w:pPr>
+        <w:autoSpaceDE w:val="0"/>
+        <w:autoSpaceDN w:val="0"/>
+        <w:adjustRightInd w:val="0"/>
+        <w:spacing w:after="0"/>
+        <w:jc w:val="both"/>
+        <w:rPr>
+          <w:rFonts w:ascii="Times New Roman" w:hAnsi="Times New Roman" w:cs="Times New Roman"/>
+          <w:sz w:val="24"/>
+          <w:szCs w:val="24"/>
+        </w:rPr>
+      </w:pPr>
+      <w:r>
+        <w:rPr>
+          <w:rFonts w:ascii="Times New Roman" w:hAnsi="Times New Roman" w:cs="Times New Roman"/>
+          <w:sz w:val="24"/>
+          <w:szCs w:val="24"/>
+          <w:highlight w:val="magenta"/>
+        </w:rPr>
+        <w:t>………………………………………………………………………………………………</w:t>
+      </w:r>
+    </w:p>
+    <w:p>
+      <w:pPr>
+        <w:autoSpaceDE w:val="0"/>
+        <w:autoSpaceDN w:val="0"/>
+        <w:adjustRightInd w:val="0"/>
+        <w:spacing w:after="0"/>
+        <w:jc w:val="both"/>
+        <w:rPr>
+          <w:rFonts w:ascii="Times New Roman" w:hAnsi="Times New Roman" w:cs="Times New Roman"/>
+          <w:sz w:val="24"/>
+          <w:szCs w:val="24"/>
+        </w:rPr>
+      </w:pPr>
+    </w:p>
+    <w:p>
+      <w:pPr>
+        <w:autoSpaceDE w:val="0"/>
+        <w:autoSpaceDN w:val="0"/>
+        <w:adjustRightInd w:val="0"/>
+        <w:spacing w:after="0"/>
+        <w:jc w:val="both"/>
+        <w:rPr>
+          <w:rFonts w:ascii="Times New Roman" w:hAnsi="Times New Roman" w:cs="Times New Roman"/>
+          <w:sz w:val="24"/>
+          <w:szCs w:val="24"/>
+        </w:rPr>
+      </w:pPr>
+    </w:p>
+    <w:p>
+      <w:pPr>
+        <w:rPr>
+          <w:rFonts w:ascii="Times New Roman" w:hAnsi="Times New Roman" w:cs="Times New Roman"/>
+          <w:b/>
+          <w:bCs/>
+          <w:sz w:val="24"/>
+          <w:szCs w:val="24"/>
+        </w:rPr>
+      </w:pPr>
+      <w:r>
+        <w:rPr>
+          <w:rFonts w:ascii="Times New Roman" w:hAnsi="Times New Roman" w:cs="Times New Roman"/>
+          <w:b/>
+          <w:bCs/>
+          <w:sz w:val="24"/>
+          <w:szCs w:val="24"/>
+        </w:rPr>
+        <w:t>EL DESARROLLO</w:t>
+      </w:r>
+    </w:p>
+    <w:p>
+      <w:pPr>
+        <w:rPr>
+          <w:rFonts w:ascii="Times New Roman" w:hAnsi="Times New Roman" w:cs="Times New Roman"/>
+          <w:sz w:val="24"/>
+          <w:szCs w:val="24"/>
+        </w:rPr>
+      </w:pPr>
+      <w:r>
+        <w:rPr>
+          <w:rFonts w:ascii="Times New Roman" w:hAnsi="Times New Roman" w:cs="Times New Roman"/>
+          <w:sz w:val="24"/>
+          <w:szCs w:val="24"/>
+        </w:rPr>
+        <w:t>Por su parte, el desarrollo es la parte más importante del informe. Puede estar dividido por subapartados en los que se describan los aspectos más importantes de la investigación. Además, debe explicar los métodos que se han seguido para obtener los resultados y cómo se han utilizado.</w:t>
+      </w:r>
+    </w:p>
+    <w:p>
+      <w:pPr>
+        <w:jc w:val="center"/>
+        <w:rPr>
+          <w:rFonts w:ascii="Times New Roman" w:hAnsi="Times New Roman" w:cs="Times New Roman"/>
+          <w:spacing w:val="5"/>
+          <w:sz w:val="24"/>
+          <w:szCs w:val="24"/>
+          <w:u w:val="single"/>
+        </w:rPr>
+      </w:pPr>
+      <w:r>
+        <w:rPr>
+          <w:rFonts w:ascii="Times New Roman" w:hAnsi="Times New Roman" w:cs="Times New Roman"/>
+          <w:spacing w:val="5"/>
+          <w:sz w:val="24"/>
+          <w:szCs w:val="24"/>
+          <w:highlight w:val="yellow"/>
+        </w:rPr>
+        <w:t>PREGUNTAS A RESOLVER:</w:t>
+      </w:r>
+    </w:p>
+    <w:p>
+      <w:pPr>
+        <w:rPr>
+          <w:rFonts w:ascii="Times New Roman" w:hAnsi="Times New Roman" w:cs="Times New Roman"/>
+          <w:spacing w:val="5"/>
+          <w:sz w:val="24"/>
+          <w:szCs w:val="24"/>
+        </w:rPr>
+      </w:pPr>
+      <w:r>
+        <w:rPr>
+          <w:rFonts w:ascii="Times New Roman" w:hAnsi="Times New Roman" w:cs="Times New Roman"/>
+          <w:spacing w:val="5"/>
+          <w:sz w:val="24"/>
+          <w:szCs w:val="24"/>
+        </w:rPr>
+        <w:t>- ¿Qué</w:t>
+      </w:r>
+      <w:r>
+        <w:rPr>
+          <w:rFonts w:ascii="Times New Roman" w:hAnsi="Times New Roman" w:cs="Times New Roman"/>
+          <w:spacing w:val="5"/>
+          <w:sz w:val="24"/>
+          <w:szCs w:val="24"/>
+        </w:rPr>
+        <w:t xml:space="preserve"> son y para qué se usan las interrupciones a nivel del microprocesador</w:t>
+      </w:r>
+      <w:r>
+        <w:rPr>
+          <w:rFonts w:ascii="Times New Roman" w:hAnsi="Times New Roman" w:cs="Times New Roman"/>
+          <w:spacing w:val="5"/>
+          <w:sz w:val="24"/>
+          <w:szCs w:val="24"/>
+        </w:rPr>
+        <w:t>?</w:t>
+      </w:r>
+    </w:p>
+    <w:p>
+      <w:pPr>
+        <w:rPr>
+          <w:rFonts w:ascii="Times New Roman" w:hAnsi="Times New Roman" w:cs="Times New Roman"/>
+          <w:spacing w:val="5"/>
+          <w:sz w:val="24"/>
+          <w:szCs w:val="24"/>
+        </w:rPr>
+      </w:pPr>
+      <w:r>
+        <w:rPr>
+          <w:rFonts w:ascii="Times New Roman" w:hAnsi="Times New Roman" w:cs="Times New Roman"/>
+          <w:spacing w:val="5"/>
+          <w:sz w:val="24"/>
+          <w:szCs w:val="24"/>
+        </w:rPr>
+        <w:t>- ¿Cómo se implementan las interrupciones por software? Debe quedar claro si el lenguaje de programación importa y si el hardware usado afecta.</w:t>
+      </w:r>
+    </w:p>
+    <w:p>
+      <w:pPr>
+        <w:rPr>
+          <w:rFonts w:ascii="Times New Roman" w:hAnsi="Times New Roman" w:cs="Times New Roman"/>
+          <w:spacing w:val="5"/>
+          <w:sz w:val="24"/>
+          <w:szCs w:val="24"/>
+        </w:rPr>
+      </w:pPr>
+      <w:r>
+        <w:rPr>
+          <w:rFonts w:ascii="Times New Roman" w:hAnsi="Times New Roman" w:cs="Times New Roman"/>
+          <w:spacing w:val="5"/>
+          <w:sz w:val="24"/>
+          <w:szCs w:val="24"/>
+        </w:rPr>
+        <w:t>- ¿Qué es una interrupción en el contexto de los microprocesadores?</w:t>
+      </w:r>
+    </w:p>
+    <w:p>
+      <w:pPr>
+        <w:rPr>
+          <w:rFonts w:ascii="Times New Roman" w:hAnsi="Times New Roman" w:cs="Times New Roman"/>
+          <w:spacing w:val="5"/>
+          <w:sz w:val="24"/>
+          <w:szCs w:val="24"/>
+        </w:rPr>
+      </w:pPr>
+      <w:r>
+        <w:rPr>
+          <w:rFonts w:ascii="Times New Roman" w:hAnsi="Times New Roman" w:cs="Times New Roman"/>
+          <w:spacing w:val="5"/>
+          <w:sz w:val="24"/>
+          <w:szCs w:val="24"/>
+        </w:rPr>
+        <w:t xml:space="preserve">- ¿Se puede hablar de la historia de las interrupciones? </w:t>
+      </w:r>
+    </w:p>
+    <w:p>
+      <w:pPr>
+        <w:rPr>
+          <w:rFonts w:ascii="Times New Roman" w:hAnsi="Times New Roman" w:cs="Times New Roman"/>
+          <w:spacing w:val="5"/>
+          <w:sz w:val="24"/>
+          <w:szCs w:val="24"/>
+        </w:rPr>
+      </w:pPr>
+      <w:r>
+        <w:rPr>
+          <w:rFonts w:ascii="Times New Roman" w:hAnsi="Times New Roman" w:cs="Times New Roman"/>
+          <w:spacing w:val="5"/>
+          <w:sz w:val="24"/>
+          <w:szCs w:val="24"/>
+        </w:rPr>
+        <w:t>- ¿Qu</w:t>
+      </w:r>
+      <w:r>
+        <w:rPr>
+          <w:rFonts w:ascii="Times New Roman" w:hAnsi="Times New Roman" w:cs="Times New Roman"/>
+          <w:spacing w:val="5"/>
+          <w:sz w:val="24"/>
+          <w:szCs w:val="24"/>
+        </w:rPr>
+        <w:t>é</w:t>
+      </w:r>
+      <w:r>
+        <w:rPr>
+          <w:rFonts w:ascii="Times New Roman" w:hAnsi="Times New Roman" w:cs="Times New Roman"/>
+          <w:spacing w:val="5"/>
+          <w:sz w:val="24"/>
+          <w:szCs w:val="24"/>
+        </w:rPr>
+        <w:t xml:space="preserve"> tipo de interrupciones existen? </w:t>
+      </w:r>
+    </w:p>
+    <w:p>
+      <w:pPr>
+        <w:rPr>
+          <w:rFonts w:ascii="Times New Roman" w:hAnsi="Times New Roman" w:cs="Times New Roman"/>
+          <w:sz w:val="24"/>
+          <w:szCs w:val="24"/>
+        </w:rPr>
+      </w:pPr>
+      <w:r>
+        <w:rPr>
+          <w:rFonts w:ascii="Times New Roman" w:hAnsi="Times New Roman" w:cs="Times New Roman"/>
+          <w:spacing w:val="5"/>
+          <w:sz w:val="24"/>
+          <w:szCs w:val="24"/>
+        </w:rPr>
+        <w:t>- ¿Cómo se hace la implementación de interrupciones a nivel de hardware</w:t>
+      </w:r>
+    </w:p>
+    <w:p>
+      <w:pPr>
+        <w:rPr>
+          <w:rFonts w:ascii="Times New Roman" w:hAnsi="Times New Roman" w:cs="Times New Roman"/>
+          <w:sz w:val="24"/>
+          <w:szCs w:val="24"/>
+        </w:rPr>
+      </w:pPr>
+    </w:p>
+    <w:p>
+      <w:pPr>
+        <w:pStyle w:val="NormalWeb"/>
+        <w:shd w:val="clear" w:color="auto" w:fill="FFFFFF"/>
+        <w:spacing w:before="0" w:beforeAutospacing="0" w:line="360" w:lineRule="auto"/>
+        <w:jc w:val="both"/>
+        <w:rPr>
+          <w:b/>
+          <w:bCs/>
+          <w:u w:val="single"/>
+        </w:rPr>
+      </w:pPr>
+      <w:r>
+        <w:rPr>
+          <w:b/>
+          <w:bCs/>
+        </w:rPr>
+        <w:t>CUERPO DEL TRABAJO</w:t>
       </w:r>
     </w:p>
     <w:sectPr>
@@ -1694,4 +2184,38 @@
     </a:ext>
   </a:extLst>
 </a:theme>
+</file>
+
+<file path=customXml/item1.xml><?xml version="1.0" encoding="utf-8"?>
+<b:Sources xmlns:b="http://schemas.openxmlformats.org/officeDocument/2006/bibliography" xmlns="http://schemas.openxmlformats.org/officeDocument/2006/bibliography" SelectedStyle="\APASixthEditionOfficeOnline.xsl" StyleName="APA" Version="6">
+  <b:Source>
+    <b:Tag>Cas16</b:Tag>
+    <b:SourceType>ArticleInAPeriodical</b:SourceType>
+    <b:Guid>{8B4026BC-9B2E-4481-A16F-7889C3BF9AC2}</b:Guid>
+    <b:Title>El móvil de Hansel y Gretel</b:Title>
+    <b:Year>2016</b:Year>
+    <b:Month>Noviembre</b:Month>
+    <b:Day>27</b:Day>
+    <b:PeriodicalTitle>EL MUNDO</b:PeriodicalTitle>
+    <b:Author>
+      <b:Author>
+        <b:NameList>
+          <b:Person>
+            <b:Last>Casciari</b:Last>
+            <b:First>Hernán</b:First>
+          </b:Person>
+        </b:NameList>
+      </b:Author>
+    </b:Author>
+    <b:RefOrder>1</b:RefOrder>
+  </b:Source>
+</b:Sources>
+</file>
+
+<file path=customXml/itemProps1.xml><?xml version="1.0" encoding="utf-8"?>
+<ds:datastoreItem xmlns:ds="http://schemas.openxmlformats.org/officeDocument/2006/customXml" ds:itemID="{F6271ADE-4FEC-441F-B934-F180CBEFC08A}">
+  <ds:schemaRefs>
+    <ds:schemaRef ds:uri="http://schemas.openxmlformats.org/officeDocument/2006/bibliography"/>
+  </ds:schemaRefs>
+</ds:datastoreItem>
 </file>
</xml_diff>